<commit_message>
Most of the model completed and configured
</commit_message>
<xml_diff>
--- a/Пояснительная записка Победоносцев.docx
+++ b/Пояснительная записка Победоносцев.docx
@@ -1218,7 +1218,15 @@
           <w:sz w:val="28"/>
           <w:szCs w:val="28"/>
         </w:rPr>
-        <w:t>Разработать функциональные требования к системе и описать их при помощи диаграммы вариантов использования;</w:t>
+        <w:t>Зафиксировать</w:t>
+      </w:r>
+      <w:r>
+        <w:rPr>
+          <w:rFonts w:ascii="Times New Roman" w:hAnsi="Times New Roman" w:cs="Times New Roman"/>
+          <w:sz w:val="28"/>
+          <w:szCs w:val="28"/>
+        </w:rPr>
+        <w:t xml:space="preserve"> требования к системе и описать их при помощи диаграммы вариантов использования;</w:t>
       </w:r>
     </w:p>
     <w:p>
@@ -1241,7 +1249,48 @@
           <w:sz w:val="28"/>
           <w:szCs w:val="28"/>
         </w:rPr>
-        <w:t>Спроектировать схему базы данных, создать инфологическую, реляционную и физическую модели;</w:t>
+        <w:t>Спроектировать схему базы данных, создать инфологическую, реляционную и физическую модели</w:t>
+      </w:r>
+      <w:r>
+        <w:rPr>
+          <w:rFonts w:ascii="Times New Roman" w:hAnsi="Times New Roman" w:cs="Times New Roman"/>
+          <w:sz w:val="28"/>
+          <w:szCs w:val="28"/>
+        </w:rPr>
+        <w:t xml:space="preserve">, а также </w:t>
+      </w:r>
+      <w:r>
+        <w:rPr>
+          <w:rFonts w:ascii="Times New Roman" w:hAnsi="Times New Roman" w:cs="Times New Roman"/>
+          <w:sz w:val="28"/>
+          <w:szCs w:val="28"/>
+          <w:lang w:val="en-US"/>
+        </w:rPr>
+        <w:t>CRUD</w:t>
+      </w:r>
+      <w:r>
+        <w:rPr>
+          <w:rFonts w:ascii="Times New Roman" w:hAnsi="Times New Roman" w:cs="Times New Roman"/>
+          <w:sz w:val="28"/>
+          <w:szCs w:val="28"/>
+        </w:rPr>
+        <w:t>-</w:t>
+      </w:r>
+      <w:r>
+        <w:rPr>
+          <w:rFonts w:ascii="Times New Roman" w:hAnsi="Times New Roman" w:cs="Times New Roman"/>
+          <w:sz w:val="28"/>
+          <w:szCs w:val="28"/>
+        </w:rPr>
+        <w:t>матрицу</w:t>
+      </w:r>
+      <w:r>
+        <w:rPr>
+          <w:rFonts w:ascii="Times New Roman" w:hAnsi="Times New Roman" w:cs="Times New Roman"/>
+          <w:sz w:val="28"/>
+          <w:szCs w:val="28"/>
+        </w:rPr>
+        <w:t>;</w:t>
       </w:r>
     </w:p>
     <w:p>
@@ -1413,7 +1462,25 @@
           <w:sz w:val="28"/>
           <w:szCs w:val="28"/>
         </w:rPr>
-        <w:t>Продемонстрировать возможности приложения на нескольких неодносложных примерах;</w:t>
+        <w:t xml:space="preserve">Продемонстрировать возможности приложения на нескольких </w:t>
+      </w:r>
+      <w:proofErr w:type="spellStart"/>
+      <w:r>
+        <w:rPr>
+          <w:rFonts w:ascii="Times New Roman" w:hAnsi="Times New Roman" w:cs="Times New Roman"/>
+          <w:sz w:val="28"/>
+          <w:szCs w:val="28"/>
+        </w:rPr>
+        <w:t>неодносложных</w:t>
+      </w:r>
+      <w:proofErr w:type="spellEnd"/>
+      <w:r>
+        <w:rPr>
+          <w:rFonts w:ascii="Times New Roman" w:hAnsi="Times New Roman" w:cs="Times New Roman"/>
+          <w:sz w:val="28"/>
+          <w:szCs w:val="28"/>
+        </w:rPr>
+        <w:t xml:space="preserve"> примерах;</w:t>
       </w:r>
     </w:p>
     <w:p>
@@ -1454,6 +1521,1980 @@
         </w:rPr>
         <w:t>рассмотреть перспективы развития проекта.</w:t>
       </w:r>
+    </w:p>
+    <w:p>
+      <w:pPr>
+        <w:pStyle w:val="a3"/>
+        <w:spacing w:line="360" w:lineRule="auto"/>
+        <w:ind w:left="1068"/>
+        <w:jc w:val="center"/>
+        <w:rPr>
+          <w:rFonts w:ascii="Times New Roman" w:hAnsi="Times New Roman" w:cs="Times New Roman"/>
+          <w:b/>
+          <w:bCs/>
+          <w:sz w:val="28"/>
+          <w:szCs w:val="28"/>
+        </w:rPr>
+      </w:pPr>
+      <w:r>
+        <w:rPr>
+          <w:rFonts w:ascii="Times New Roman" w:hAnsi="Times New Roman" w:cs="Times New Roman"/>
+          <w:b/>
+          <w:bCs/>
+          <w:sz w:val="28"/>
+          <w:szCs w:val="28"/>
+        </w:rPr>
+        <w:lastRenderedPageBreak/>
+        <w:t>2 Проектирование и разработка</w:t>
+      </w:r>
+    </w:p>
+    <w:p>
+      <w:pPr>
+        <w:pStyle w:val="a3"/>
+        <w:spacing w:line="360" w:lineRule="auto"/>
+        <w:ind w:left="0" w:firstLine="708"/>
+        <w:rPr>
+          <w:rFonts w:ascii="Times New Roman" w:hAnsi="Times New Roman" w:cs="Times New Roman"/>
+          <w:sz w:val="28"/>
+          <w:szCs w:val="28"/>
+        </w:rPr>
+      </w:pPr>
+      <w:r>
+        <w:rPr>
+          <w:rFonts w:ascii="Times New Roman" w:hAnsi="Times New Roman" w:cs="Times New Roman"/>
+          <w:sz w:val="28"/>
+          <w:szCs w:val="28"/>
+        </w:rPr>
+        <w:t xml:space="preserve">Проектирование информационной системы включает в себя </w:t>
+      </w:r>
+      <w:r>
+        <w:rPr>
+          <w:rFonts w:ascii="Times New Roman" w:hAnsi="Times New Roman" w:cs="Times New Roman"/>
+          <w:sz w:val="28"/>
+          <w:szCs w:val="28"/>
+        </w:rPr>
+        <w:t>описание</w:t>
+      </w:r>
+      <w:r>
+        <w:rPr>
+          <w:rFonts w:ascii="Times New Roman" w:hAnsi="Times New Roman" w:cs="Times New Roman"/>
+          <w:sz w:val="28"/>
+          <w:szCs w:val="28"/>
+        </w:rPr>
+        <w:t xml:space="preserve"> требований, проектирование схемы базы данных и проектирование структуры кода.</w:t>
+      </w:r>
+    </w:p>
+    <w:p>
+      <w:pPr>
+        <w:spacing w:line="360" w:lineRule="auto"/>
+        <w:ind w:firstLine="708"/>
+        <w:rPr>
+          <w:rFonts w:ascii="Times New Roman" w:hAnsi="Times New Roman" w:cs="Times New Roman"/>
+          <w:sz w:val="28"/>
+          <w:szCs w:val="28"/>
+        </w:rPr>
+      </w:pPr>
+      <w:r>
+        <w:rPr>
+          <w:rFonts w:ascii="Times New Roman" w:hAnsi="Times New Roman" w:cs="Times New Roman"/>
+          <w:sz w:val="28"/>
+          <w:szCs w:val="28"/>
+        </w:rPr>
+        <w:t xml:space="preserve">Требования к разработке </w:t>
+      </w:r>
+      <w:r>
+        <w:rPr>
+          <w:rFonts w:ascii="Times New Roman" w:hAnsi="Times New Roman" w:cs="Times New Roman"/>
+          <w:sz w:val="28"/>
+          <w:szCs w:val="28"/>
+        </w:rPr>
+        <w:t>системы</w:t>
+      </w:r>
+      <w:r>
+        <w:rPr>
+          <w:rFonts w:ascii="Times New Roman" w:hAnsi="Times New Roman" w:cs="Times New Roman"/>
+          <w:sz w:val="28"/>
+          <w:szCs w:val="28"/>
+        </w:rPr>
+        <w:t>:</w:t>
+      </w:r>
+    </w:p>
+    <w:p>
+      <w:pPr>
+        <w:pStyle w:val="a3"/>
+        <w:numPr>
+          <w:ilvl w:val="0"/>
+          <w:numId w:val="9"/>
+        </w:numPr>
+        <w:spacing w:line="360" w:lineRule="auto"/>
+        <w:rPr>
+          <w:rFonts w:ascii="Times New Roman" w:hAnsi="Times New Roman" w:cs="Times New Roman"/>
+          <w:sz w:val="28"/>
+          <w:szCs w:val="28"/>
+        </w:rPr>
+      </w:pPr>
+      <w:r>
+        <w:rPr>
+          <w:rFonts w:ascii="Times New Roman" w:hAnsi="Times New Roman" w:cs="Times New Roman"/>
+          <w:sz w:val="28"/>
+          <w:szCs w:val="28"/>
+        </w:rPr>
+        <w:t xml:space="preserve">Средства разработки – язык программирования Java, система управления базами данных MySQL, </w:t>
+      </w:r>
+      <w:r>
+        <w:rPr>
+          <w:rFonts w:ascii="Times New Roman" w:hAnsi="Times New Roman" w:cs="Times New Roman"/>
+          <w:sz w:val="28"/>
+          <w:szCs w:val="28"/>
+        </w:rPr>
+        <w:t>г</w:t>
+      </w:r>
+      <w:r>
+        <w:rPr>
+          <w:rFonts w:ascii="Times New Roman" w:hAnsi="Times New Roman" w:cs="Times New Roman"/>
+          <w:sz w:val="28"/>
+          <w:szCs w:val="28"/>
+        </w:rPr>
+        <w:t xml:space="preserve">рафическая библиотека – </w:t>
+      </w:r>
+      <w:proofErr w:type="spellStart"/>
+      <w:r>
+        <w:rPr>
+          <w:rFonts w:ascii="Times New Roman" w:hAnsi="Times New Roman" w:cs="Times New Roman"/>
+          <w:sz w:val="28"/>
+          <w:szCs w:val="28"/>
+        </w:rPr>
+        <w:t>JavaFX</w:t>
+      </w:r>
+      <w:proofErr w:type="spellEnd"/>
+      <w:r>
+        <w:rPr>
+          <w:rFonts w:ascii="Times New Roman" w:hAnsi="Times New Roman" w:cs="Times New Roman"/>
+          <w:sz w:val="28"/>
+          <w:szCs w:val="28"/>
+        </w:rPr>
+        <w:t>.</w:t>
+      </w:r>
+    </w:p>
+    <w:p>
+      <w:pPr>
+        <w:pStyle w:val="a3"/>
+        <w:numPr>
+          <w:ilvl w:val="0"/>
+          <w:numId w:val="9"/>
+        </w:numPr>
+        <w:spacing w:line="360" w:lineRule="auto"/>
+        <w:rPr>
+          <w:rFonts w:ascii="Times New Roman" w:hAnsi="Times New Roman" w:cs="Times New Roman"/>
+          <w:sz w:val="28"/>
+          <w:szCs w:val="28"/>
+        </w:rPr>
+      </w:pPr>
+      <w:r>
+        <w:rPr>
+          <w:rFonts w:ascii="Times New Roman" w:hAnsi="Times New Roman" w:cs="Times New Roman"/>
+          <w:sz w:val="28"/>
+          <w:szCs w:val="28"/>
+        </w:rPr>
+        <w:t xml:space="preserve">Код программы должен быть размещен в системе контроля версий </w:t>
+      </w:r>
+      <w:r>
+        <w:rPr>
+          <w:rFonts w:ascii="Times New Roman" w:hAnsi="Times New Roman" w:cs="Times New Roman"/>
+          <w:sz w:val="28"/>
+          <w:szCs w:val="28"/>
+          <w:lang w:val="en-US"/>
+        </w:rPr>
+        <w:t>Git</w:t>
+      </w:r>
+      <w:r>
+        <w:rPr>
+          <w:rFonts w:ascii="Times New Roman" w:hAnsi="Times New Roman" w:cs="Times New Roman"/>
+          <w:sz w:val="28"/>
+          <w:szCs w:val="28"/>
+        </w:rPr>
+        <w:t>;</w:t>
+      </w:r>
+    </w:p>
+    <w:p>
+      <w:pPr>
+        <w:pStyle w:val="a3"/>
+        <w:numPr>
+          <w:ilvl w:val="0"/>
+          <w:numId w:val="9"/>
+        </w:numPr>
+        <w:spacing w:line="360" w:lineRule="auto"/>
+        <w:rPr>
+          <w:rFonts w:ascii="Times New Roman" w:hAnsi="Times New Roman" w:cs="Times New Roman"/>
+          <w:sz w:val="28"/>
+          <w:szCs w:val="28"/>
+        </w:rPr>
+      </w:pPr>
+      <w:r>
+        <w:rPr>
+          <w:rFonts w:ascii="Times New Roman" w:hAnsi="Times New Roman" w:cs="Times New Roman"/>
+          <w:sz w:val="28"/>
+          <w:szCs w:val="28"/>
+        </w:rPr>
+        <w:t>Структура кода программы должна строго соответствовать шаблону проектирования MVC (Model-View-</w:t>
+      </w:r>
+      <w:proofErr w:type="spellStart"/>
+      <w:r>
+        <w:rPr>
+          <w:rFonts w:ascii="Times New Roman" w:hAnsi="Times New Roman" w:cs="Times New Roman"/>
+          <w:sz w:val="28"/>
+          <w:szCs w:val="28"/>
+        </w:rPr>
+        <w:t>Controller</w:t>
+      </w:r>
+      <w:proofErr w:type="spellEnd"/>
+      <w:r>
+        <w:rPr>
+          <w:rFonts w:ascii="Times New Roman" w:hAnsi="Times New Roman" w:cs="Times New Roman"/>
+          <w:sz w:val="28"/>
+          <w:szCs w:val="28"/>
+        </w:rPr>
+        <w:t>)</w:t>
+      </w:r>
+      <w:r>
+        <w:rPr>
+          <w:rFonts w:ascii="Times New Roman" w:hAnsi="Times New Roman" w:cs="Times New Roman"/>
+          <w:sz w:val="28"/>
+          <w:szCs w:val="28"/>
+        </w:rPr>
+        <w:t>;</w:t>
+      </w:r>
+    </w:p>
+    <w:p>
+      <w:pPr>
+        <w:pStyle w:val="a3"/>
+        <w:numPr>
+          <w:ilvl w:val="0"/>
+          <w:numId w:val="9"/>
+        </w:numPr>
+        <w:spacing w:line="360" w:lineRule="auto"/>
+        <w:rPr>
+          <w:rFonts w:ascii="Times New Roman" w:hAnsi="Times New Roman" w:cs="Times New Roman"/>
+          <w:sz w:val="28"/>
+          <w:szCs w:val="28"/>
+        </w:rPr>
+      </w:pPr>
+      <w:r>
+        <w:rPr>
+          <w:rFonts w:ascii="Times New Roman" w:hAnsi="Times New Roman" w:cs="Times New Roman"/>
+          <w:sz w:val="28"/>
+          <w:szCs w:val="28"/>
+        </w:rPr>
+        <w:t>Каждая таблица базы данных должна удовлетворять нормальной форме Бойса-Кодда</w:t>
+      </w:r>
+      <w:r>
+        <w:rPr>
+          <w:rFonts w:ascii="Times New Roman" w:hAnsi="Times New Roman" w:cs="Times New Roman"/>
+          <w:sz w:val="28"/>
+          <w:szCs w:val="28"/>
+        </w:rPr>
+        <w:t>;</w:t>
+      </w:r>
+    </w:p>
+    <w:p>
+      <w:pPr>
+        <w:pStyle w:val="a3"/>
+        <w:numPr>
+          <w:ilvl w:val="0"/>
+          <w:numId w:val="9"/>
+        </w:numPr>
+        <w:spacing w:line="360" w:lineRule="auto"/>
+        <w:rPr>
+          <w:rFonts w:ascii="Times New Roman" w:hAnsi="Times New Roman" w:cs="Times New Roman"/>
+          <w:sz w:val="28"/>
+          <w:szCs w:val="28"/>
+        </w:rPr>
+      </w:pPr>
+      <w:r>
+        <w:rPr>
+          <w:rFonts w:ascii="Times New Roman" w:hAnsi="Times New Roman" w:cs="Times New Roman"/>
+          <w:sz w:val="28"/>
+          <w:szCs w:val="28"/>
+        </w:rPr>
+        <w:t>Должны быть предприняты исчерпывающие меры для обеспечения целостности данных при эксплуатации базы данных</w:t>
+      </w:r>
+      <w:r>
+        <w:rPr>
+          <w:rFonts w:ascii="Times New Roman" w:hAnsi="Times New Roman" w:cs="Times New Roman"/>
+          <w:sz w:val="28"/>
+          <w:szCs w:val="28"/>
+        </w:rPr>
+        <w:t>;</w:t>
+      </w:r>
+    </w:p>
+    <w:p>
+      <w:pPr>
+        <w:pStyle w:val="a3"/>
+        <w:numPr>
+          <w:ilvl w:val="0"/>
+          <w:numId w:val="9"/>
+        </w:numPr>
+        <w:spacing w:line="360" w:lineRule="auto"/>
+        <w:rPr>
+          <w:rFonts w:ascii="Times New Roman" w:hAnsi="Times New Roman" w:cs="Times New Roman"/>
+          <w:sz w:val="28"/>
+          <w:szCs w:val="28"/>
+        </w:rPr>
+      </w:pPr>
+      <w:r>
+        <w:rPr>
+          <w:rFonts w:ascii="Times New Roman" w:hAnsi="Times New Roman" w:cs="Times New Roman"/>
+          <w:sz w:val="28"/>
+          <w:szCs w:val="28"/>
+        </w:rPr>
+        <w:t>Должна быть реализована система регистрации и авторизации пользователей. Пользователь должен иметь возможность изменять свои регистрационные данные</w:t>
+      </w:r>
+      <w:r>
+        <w:rPr>
+          <w:rFonts w:ascii="Times New Roman" w:hAnsi="Times New Roman" w:cs="Times New Roman"/>
+          <w:sz w:val="28"/>
+          <w:szCs w:val="28"/>
+          <w:lang w:val="en-US"/>
+        </w:rPr>
+        <w:t>;</w:t>
+      </w:r>
+    </w:p>
+    <w:p>
+      <w:pPr>
+        <w:pStyle w:val="a3"/>
+        <w:numPr>
+          <w:ilvl w:val="0"/>
+          <w:numId w:val="9"/>
+        </w:numPr>
+        <w:spacing w:line="360" w:lineRule="auto"/>
+        <w:rPr>
+          <w:rFonts w:ascii="Times New Roman" w:hAnsi="Times New Roman" w:cs="Times New Roman"/>
+          <w:sz w:val="28"/>
+          <w:szCs w:val="28"/>
+        </w:rPr>
+      </w:pPr>
+      <w:r>
+        <w:rPr>
+          <w:rFonts w:ascii="Times New Roman" w:hAnsi="Times New Roman" w:cs="Times New Roman"/>
+          <w:sz w:val="28"/>
+          <w:szCs w:val="28"/>
+        </w:rPr>
+        <w:t>Для ограничения доступа пользователей к записям базы данных должна использоваться ролевая модель</w:t>
+      </w:r>
+      <w:r>
+        <w:rPr>
+          <w:rFonts w:ascii="Times New Roman" w:hAnsi="Times New Roman" w:cs="Times New Roman"/>
+          <w:sz w:val="28"/>
+          <w:szCs w:val="28"/>
+        </w:rPr>
+        <w:t>;</w:t>
+      </w:r>
+    </w:p>
+    <w:p>
+      <w:pPr>
+        <w:pStyle w:val="a3"/>
+        <w:numPr>
+          <w:ilvl w:val="0"/>
+          <w:numId w:val="9"/>
+        </w:numPr>
+        <w:spacing w:line="360" w:lineRule="auto"/>
+        <w:rPr>
+          <w:rFonts w:ascii="Times New Roman" w:hAnsi="Times New Roman" w:cs="Times New Roman"/>
+          <w:sz w:val="28"/>
+          <w:szCs w:val="28"/>
+        </w:rPr>
+      </w:pPr>
+      <w:r>
+        <w:rPr>
+          <w:rFonts w:ascii="Times New Roman" w:hAnsi="Times New Roman" w:cs="Times New Roman"/>
+          <w:sz w:val="28"/>
+          <w:szCs w:val="28"/>
+        </w:rPr>
+        <w:t>Для пользователей с различными привилегиями должен быть реализован соответствующий функционал в концепции CRUD (</w:t>
+      </w:r>
+      <w:proofErr w:type="spellStart"/>
+      <w:r>
+        <w:rPr>
+          <w:rFonts w:ascii="Times New Roman" w:hAnsi="Times New Roman" w:cs="Times New Roman"/>
+          <w:sz w:val="28"/>
+          <w:szCs w:val="28"/>
+        </w:rPr>
+        <w:t>Create</w:t>
+      </w:r>
+      <w:proofErr w:type="spellEnd"/>
+      <w:r>
+        <w:rPr>
+          <w:rFonts w:ascii="Times New Roman" w:hAnsi="Times New Roman" w:cs="Times New Roman"/>
+          <w:sz w:val="28"/>
+          <w:szCs w:val="28"/>
+        </w:rPr>
+        <w:t>-</w:t>
+      </w:r>
+      <w:proofErr w:type="spellStart"/>
+      <w:r>
+        <w:rPr>
+          <w:rFonts w:ascii="Times New Roman" w:hAnsi="Times New Roman" w:cs="Times New Roman"/>
+          <w:sz w:val="28"/>
+          <w:szCs w:val="28"/>
+        </w:rPr>
+        <w:t>Read</w:t>
+      </w:r>
+      <w:proofErr w:type="spellEnd"/>
+      <w:r>
+        <w:rPr>
+          <w:rFonts w:ascii="Times New Roman" w:hAnsi="Times New Roman" w:cs="Times New Roman"/>
+          <w:sz w:val="28"/>
+          <w:szCs w:val="28"/>
+        </w:rPr>
+        <w:t>-Update-</w:t>
+      </w:r>
+      <w:proofErr w:type="spellStart"/>
+      <w:r>
+        <w:rPr>
+          <w:rFonts w:ascii="Times New Roman" w:hAnsi="Times New Roman" w:cs="Times New Roman"/>
+          <w:sz w:val="28"/>
+          <w:szCs w:val="28"/>
+        </w:rPr>
+        <w:t>Delete</w:t>
+      </w:r>
+      <w:proofErr w:type="spellEnd"/>
+      <w:r>
+        <w:rPr>
+          <w:rFonts w:ascii="Times New Roman" w:hAnsi="Times New Roman" w:cs="Times New Roman"/>
+          <w:sz w:val="28"/>
+          <w:szCs w:val="28"/>
+        </w:rPr>
+        <w:t>), доступный через графический интерфейс пользователя</w:t>
+      </w:r>
+      <w:r>
+        <w:rPr>
+          <w:rFonts w:ascii="Times New Roman" w:hAnsi="Times New Roman" w:cs="Times New Roman"/>
+          <w:sz w:val="28"/>
+          <w:szCs w:val="28"/>
+        </w:rPr>
+        <w:t>;</w:t>
+      </w:r>
+    </w:p>
+    <w:p>
+      <w:pPr>
+        <w:pStyle w:val="a3"/>
+        <w:numPr>
+          <w:ilvl w:val="0"/>
+          <w:numId w:val="9"/>
+        </w:numPr>
+        <w:spacing w:line="360" w:lineRule="auto"/>
+        <w:rPr>
+          <w:rFonts w:ascii="Times New Roman" w:hAnsi="Times New Roman" w:cs="Times New Roman"/>
+          <w:sz w:val="28"/>
+          <w:szCs w:val="28"/>
+        </w:rPr>
+      </w:pPr>
+      <w:r>
+        <w:rPr>
+          <w:rFonts w:ascii="Times New Roman" w:hAnsi="Times New Roman" w:cs="Times New Roman"/>
+          <w:sz w:val="28"/>
+          <w:szCs w:val="28"/>
+        </w:rPr>
+        <w:t>Запросы к базе данных должны быть параметрическими (с целью защиты от SQL-инъекций)</w:t>
+      </w:r>
+      <w:r>
+        <w:rPr>
+          <w:rFonts w:ascii="Times New Roman" w:hAnsi="Times New Roman" w:cs="Times New Roman"/>
+          <w:sz w:val="28"/>
+          <w:szCs w:val="28"/>
+        </w:rPr>
+        <w:t>;</w:t>
+      </w:r>
+    </w:p>
+    <w:p>
+      <w:pPr>
+        <w:pStyle w:val="a3"/>
+        <w:numPr>
+          <w:ilvl w:val="0"/>
+          <w:numId w:val="9"/>
+        </w:numPr>
+        <w:spacing w:line="360" w:lineRule="auto"/>
+        <w:rPr>
+          <w:rFonts w:ascii="Times New Roman" w:hAnsi="Times New Roman" w:cs="Times New Roman"/>
+          <w:sz w:val="28"/>
+          <w:szCs w:val="28"/>
+        </w:rPr>
+      </w:pPr>
+      <w:r>
+        <w:rPr>
+          <w:rFonts w:ascii="Times New Roman" w:hAnsi="Times New Roman" w:cs="Times New Roman"/>
+          <w:sz w:val="28"/>
+          <w:szCs w:val="28"/>
+        </w:rPr>
+        <w:t>Результат запроса должен «оборачиваться</w:t>
+      </w:r>
+      <w:r>
+        <w:rPr>
+          <w:rFonts w:ascii="Times New Roman" w:hAnsi="Times New Roman" w:cs="Times New Roman"/>
+          <w:sz w:val="28"/>
+          <w:szCs w:val="28"/>
+        </w:rPr>
+        <w:t>»</w:t>
+      </w:r>
+      <w:r>
+        <w:rPr>
+          <w:rFonts w:ascii="Times New Roman" w:hAnsi="Times New Roman" w:cs="Times New Roman"/>
+          <w:sz w:val="28"/>
+          <w:szCs w:val="28"/>
+        </w:rPr>
+        <w:t xml:space="preserve"> в объект специально разработанного класса согласно шаблону </w:t>
+      </w:r>
+      <w:proofErr w:type="spellStart"/>
+      <w:r>
+        <w:rPr>
+          <w:rFonts w:ascii="Times New Roman" w:hAnsi="Times New Roman" w:cs="Times New Roman"/>
+          <w:sz w:val="28"/>
+          <w:szCs w:val="28"/>
+        </w:rPr>
+        <w:t>Singleton</w:t>
+      </w:r>
+      <w:proofErr w:type="spellEnd"/>
+      <w:r>
+        <w:rPr>
+          <w:rFonts w:ascii="Times New Roman" w:hAnsi="Times New Roman" w:cs="Times New Roman"/>
+          <w:sz w:val="28"/>
+          <w:szCs w:val="28"/>
+        </w:rPr>
+        <w:t>;</w:t>
+      </w:r>
+    </w:p>
+    <w:p>
+      <w:pPr>
+        <w:pStyle w:val="a3"/>
+        <w:numPr>
+          <w:ilvl w:val="0"/>
+          <w:numId w:val="9"/>
+        </w:numPr>
+        <w:spacing w:line="360" w:lineRule="auto"/>
+        <w:rPr>
+          <w:rFonts w:ascii="Times New Roman" w:hAnsi="Times New Roman" w:cs="Times New Roman"/>
+          <w:sz w:val="28"/>
+          <w:szCs w:val="28"/>
+        </w:rPr>
+      </w:pPr>
+      <w:r>
+        <w:rPr>
+          <w:rFonts w:ascii="Times New Roman" w:hAnsi="Times New Roman" w:cs="Times New Roman"/>
+          <w:sz w:val="28"/>
+          <w:szCs w:val="28"/>
+        </w:rPr>
+        <w:t>Должен быть создан исполняемый JAR-файл программы.</w:t>
+      </w:r>
+    </w:p>
+    <w:p>
+      <w:pPr>
+        <w:pStyle w:val="a3"/>
+        <w:spacing w:line="360" w:lineRule="auto"/>
+        <w:ind w:left="1068"/>
+        <w:rPr>
+          <w:rFonts w:ascii="Times New Roman" w:hAnsi="Times New Roman" w:cs="Times New Roman"/>
+          <w:sz w:val="28"/>
+          <w:szCs w:val="28"/>
+        </w:rPr>
+      </w:pPr>
+      <w:r>
+        <w:rPr>
+          <w:rFonts w:ascii="Times New Roman" w:hAnsi="Times New Roman" w:cs="Times New Roman"/>
+          <w:sz w:val="28"/>
+          <w:szCs w:val="28"/>
+        </w:rPr>
+        <w:lastRenderedPageBreak/>
+        <w:t>Требования к функционалу приложения:</w:t>
+      </w:r>
+    </w:p>
+    <w:p>
+      <w:pPr>
+        <w:pStyle w:val="a3"/>
+        <w:numPr>
+          <w:ilvl w:val="0"/>
+          <w:numId w:val="11"/>
+        </w:numPr>
+        <w:spacing w:line="360" w:lineRule="auto"/>
+        <w:rPr>
+          <w:rFonts w:ascii="Times New Roman" w:hAnsi="Times New Roman" w:cs="Times New Roman"/>
+          <w:sz w:val="28"/>
+          <w:szCs w:val="28"/>
+        </w:rPr>
+      </w:pPr>
+      <w:r>
+        <w:rPr>
+          <w:rFonts w:ascii="Times New Roman" w:hAnsi="Times New Roman" w:cs="Times New Roman"/>
+          <w:sz w:val="28"/>
+          <w:szCs w:val="28"/>
+        </w:rPr>
+        <w:t>Каждый клиент имеет номер и серию паспорта, идентификационный номер, имя и адрес</w:t>
+      </w:r>
+      <w:r>
+        <w:rPr>
+          <w:rFonts w:ascii="Times New Roman" w:hAnsi="Times New Roman" w:cs="Times New Roman"/>
+          <w:sz w:val="28"/>
+          <w:szCs w:val="28"/>
+        </w:rPr>
+        <w:t>;</w:t>
+      </w:r>
+    </w:p>
+    <w:p>
+      <w:pPr>
+        <w:pStyle w:val="a3"/>
+        <w:numPr>
+          <w:ilvl w:val="0"/>
+          <w:numId w:val="11"/>
+        </w:numPr>
+        <w:spacing w:line="360" w:lineRule="auto"/>
+        <w:rPr>
+          <w:rFonts w:ascii="Times New Roman" w:hAnsi="Times New Roman" w:cs="Times New Roman"/>
+          <w:sz w:val="28"/>
+          <w:szCs w:val="28"/>
+        </w:rPr>
+      </w:pPr>
+      <w:r>
+        <w:rPr>
+          <w:rFonts w:ascii="Times New Roman" w:hAnsi="Times New Roman" w:cs="Times New Roman"/>
+          <w:sz w:val="28"/>
+          <w:szCs w:val="28"/>
+        </w:rPr>
+        <w:t>Каждая модель велосипеда имеет уникальное название, тип (городской, дорожный, горный) и количество передач</w:t>
+      </w:r>
+      <w:r>
+        <w:rPr>
+          <w:rFonts w:ascii="Times New Roman" w:hAnsi="Times New Roman" w:cs="Times New Roman"/>
+          <w:sz w:val="28"/>
+          <w:szCs w:val="28"/>
+        </w:rPr>
+        <w:t>;</w:t>
+      </w:r>
+    </w:p>
+    <w:p>
+      <w:pPr>
+        <w:pStyle w:val="a3"/>
+        <w:numPr>
+          <w:ilvl w:val="0"/>
+          <w:numId w:val="11"/>
+        </w:numPr>
+        <w:spacing w:line="360" w:lineRule="auto"/>
+        <w:rPr>
+          <w:rFonts w:ascii="Times New Roman" w:hAnsi="Times New Roman" w:cs="Times New Roman"/>
+          <w:sz w:val="28"/>
+          <w:szCs w:val="28"/>
+        </w:rPr>
+      </w:pPr>
+      <w:r>
+        <w:rPr>
+          <w:rFonts w:ascii="Times New Roman" w:hAnsi="Times New Roman" w:cs="Times New Roman"/>
+          <w:sz w:val="28"/>
+          <w:szCs w:val="28"/>
+        </w:rPr>
+        <w:t>Каждый велосипед имеет уникальный идентификационный номер и модель</w:t>
+      </w:r>
+      <w:r>
+        <w:rPr>
+          <w:rFonts w:ascii="Times New Roman" w:hAnsi="Times New Roman" w:cs="Times New Roman"/>
+          <w:sz w:val="28"/>
+          <w:szCs w:val="28"/>
+        </w:rPr>
+        <w:t>;</w:t>
+      </w:r>
+    </w:p>
+    <w:p>
+      <w:pPr>
+        <w:pStyle w:val="a3"/>
+        <w:numPr>
+          <w:ilvl w:val="0"/>
+          <w:numId w:val="11"/>
+        </w:numPr>
+        <w:spacing w:line="360" w:lineRule="auto"/>
+        <w:rPr>
+          <w:rFonts w:ascii="Times New Roman" w:hAnsi="Times New Roman" w:cs="Times New Roman"/>
+          <w:sz w:val="28"/>
+          <w:szCs w:val="28"/>
+        </w:rPr>
+      </w:pPr>
+      <w:r>
+        <w:rPr>
+          <w:rFonts w:ascii="Times New Roman" w:hAnsi="Times New Roman" w:cs="Times New Roman"/>
+          <w:sz w:val="28"/>
+          <w:szCs w:val="28"/>
+        </w:rPr>
+        <w:t>У компании есть несколько различных магазинов, где можно забрать и вернуть велосипеды. Каждый из этих магазинов идентифицируется уникальным именем и имеет адрес (оба обязательны)</w:t>
+      </w:r>
+      <w:r>
+        <w:rPr>
+          <w:rFonts w:ascii="Times New Roman" w:hAnsi="Times New Roman" w:cs="Times New Roman"/>
+          <w:sz w:val="28"/>
+          <w:szCs w:val="28"/>
+        </w:rPr>
+        <w:t>;</w:t>
+      </w:r>
+    </w:p>
+    <w:p>
+      <w:pPr>
+        <w:pStyle w:val="a3"/>
+        <w:numPr>
+          <w:ilvl w:val="0"/>
+          <w:numId w:val="11"/>
+        </w:numPr>
+        <w:spacing w:line="360" w:lineRule="auto"/>
+        <w:rPr>
+          <w:rFonts w:ascii="Times New Roman" w:hAnsi="Times New Roman" w:cs="Times New Roman"/>
+          <w:sz w:val="28"/>
+          <w:szCs w:val="28"/>
+        </w:rPr>
+      </w:pPr>
+      <w:r>
+        <w:rPr>
+          <w:rFonts w:ascii="Times New Roman" w:hAnsi="Times New Roman" w:cs="Times New Roman"/>
+          <w:sz w:val="28"/>
+          <w:szCs w:val="28"/>
+        </w:rPr>
+        <w:t>При бронировании необходимо знать следующее: какой клиент сделал бронирование, когда он заберет велосипед (день), какую модель велосипеда он хочет и где он заберет велосипед (магазин). Ведется учет о находящихся в аренде велосипедах</w:t>
+      </w:r>
+      <w:r>
+        <w:rPr>
+          <w:rFonts w:ascii="Times New Roman" w:hAnsi="Times New Roman" w:cs="Times New Roman"/>
+          <w:sz w:val="28"/>
+          <w:szCs w:val="28"/>
+        </w:rPr>
+        <w:t>;</w:t>
+      </w:r>
+    </w:p>
+    <w:p>
+      <w:pPr>
+        <w:pStyle w:val="a3"/>
+        <w:numPr>
+          <w:ilvl w:val="0"/>
+          <w:numId w:val="11"/>
+        </w:numPr>
+        <w:spacing w:line="360" w:lineRule="auto"/>
+        <w:rPr>
+          <w:rFonts w:ascii="Times New Roman" w:hAnsi="Times New Roman" w:cs="Times New Roman"/>
+          <w:sz w:val="28"/>
+          <w:szCs w:val="28"/>
+        </w:rPr>
+      </w:pPr>
+      <w:r>
+        <w:rPr>
+          <w:rFonts w:ascii="Times New Roman" w:hAnsi="Times New Roman" w:cs="Times New Roman"/>
+          <w:sz w:val="28"/>
+          <w:szCs w:val="28"/>
+        </w:rPr>
+        <w:t>При возврате велосипеда сохраняется дата возврата.</w:t>
+      </w:r>
+    </w:p>
+    <w:p>
+      <w:pPr>
+        <w:spacing w:line="360" w:lineRule="auto"/>
+        <w:ind w:firstLine="708"/>
+        <w:rPr>
+          <w:rFonts w:ascii="Times New Roman" w:hAnsi="Times New Roman" w:cs="Times New Roman"/>
+          <w:sz w:val="28"/>
+          <w:szCs w:val="28"/>
+        </w:rPr>
+      </w:pPr>
+      <w:r>
+        <w:rPr>
+          <w:rFonts w:ascii="Times New Roman" w:hAnsi="Times New Roman" w:cs="Times New Roman"/>
+          <w:sz w:val="28"/>
+          <w:szCs w:val="28"/>
+        </w:rPr>
+        <w:t>На основании вышеперечисленных требований была построена диаграмма вариантов использования (рисунок 2).</w:t>
+      </w:r>
+    </w:p>
+    <w:p>
+      <w:pPr>
+        <w:spacing w:line="360" w:lineRule="auto"/>
+        <w:ind w:firstLine="708"/>
+        <w:jc w:val="center"/>
+        <w:rPr>
+          <w:rFonts w:ascii="Times New Roman" w:hAnsi="Times New Roman" w:cs="Times New Roman"/>
+          <w:sz w:val="28"/>
+          <w:szCs w:val="28"/>
+        </w:rPr>
+      </w:pPr>
+      <w:r>
+        <w:rPr>
+          <w:rFonts w:ascii="Times New Roman" w:hAnsi="Times New Roman" w:cs="Times New Roman"/>
+          <w:noProof/>
+          <w:sz w:val="28"/>
+          <w:szCs w:val="28"/>
+        </w:rPr>
+        <w:drawing>
+          <wp:inline distT="0" distB="0" distL="0" distR="0" wp14:anchorId="4F9A6C99" wp14:editId="4EFF6795">
+            <wp:extent cx="3242733" cy="2770968"/>
+            <wp:effectExtent l="0" t="0" r="0" b="0"/>
+            <wp:docPr id="4" name="Рисунок 4"/>
+            <wp:cNvGraphicFramePr>
+              <a:graphicFrameLocks xmlns:a="http://schemas.openxmlformats.org/drawingml/2006/main" noChangeAspect="1"/>
+            </wp:cNvGraphicFramePr>
+            <a:graphic xmlns:a="http://schemas.openxmlformats.org/drawingml/2006/main">
+              <a:graphicData uri="http://schemas.openxmlformats.org/drawingml/2006/picture">
+                <pic:pic xmlns:pic="http://schemas.openxmlformats.org/drawingml/2006/picture">
+                  <pic:nvPicPr>
+                    <pic:cNvPr id="4" name="Рисунок 4"/>
+                    <pic:cNvPicPr/>
+                  </pic:nvPicPr>
+                  <pic:blipFill>
+                    <a:blip r:embed="rId7" cstate="print">
+                      <a:extLst>
+                        <a:ext uri="{28A0092B-C50C-407E-A947-70E740481C1C}">
+                          <a14:useLocalDpi xmlns:a14="http://schemas.microsoft.com/office/drawing/2010/main" val="0"/>
+                        </a:ext>
+                      </a:extLst>
+                    </a:blip>
+                    <a:stretch>
+                      <a:fillRect/>
+                    </a:stretch>
+                  </pic:blipFill>
+                  <pic:spPr>
+                    <a:xfrm>
+                      <a:off x="0" y="0"/>
+                      <a:ext cx="3242733" cy="2770968"/>
+                    </a:xfrm>
+                    <a:prstGeom prst="rect">
+                      <a:avLst/>
+                    </a:prstGeom>
+                  </pic:spPr>
+                </pic:pic>
+              </a:graphicData>
+            </a:graphic>
+          </wp:inline>
+        </w:drawing>
+      </w:r>
+    </w:p>
+    <w:p>
+      <w:pPr>
+        <w:spacing w:line="360" w:lineRule="auto"/>
+        <w:ind w:firstLine="708"/>
+        <w:jc w:val="center"/>
+        <w:rPr>
+          <w:rFonts w:ascii="Times New Roman" w:hAnsi="Times New Roman" w:cs="Times New Roman"/>
+          <w:sz w:val="28"/>
+          <w:szCs w:val="28"/>
+        </w:rPr>
+      </w:pPr>
+      <w:r>
+        <w:rPr>
+          <w:rFonts w:ascii="Times New Roman" w:hAnsi="Times New Roman" w:cs="Times New Roman"/>
+          <w:sz w:val="28"/>
+          <w:szCs w:val="28"/>
+        </w:rPr>
+        <w:t>Рисунок 2 – Диаграмма вариантов использования</w:t>
+      </w:r>
+    </w:p>
+    <w:p>
+      <w:pPr>
+        <w:spacing w:line="360" w:lineRule="auto"/>
+        <w:ind w:firstLine="708"/>
+        <w:rPr>
+          <w:rFonts w:ascii="Times New Roman" w:hAnsi="Times New Roman" w:cs="Times New Roman"/>
+          <w:sz w:val="28"/>
+          <w:szCs w:val="28"/>
+        </w:rPr>
+      </w:pPr>
+      <w:r>
+        <w:rPr>
+          <w:rFonts w:ascii="Times New Roman" w:hAnsi="Times New Roman" w:cs="Times New Roman"/>
+          <w:sz w:val="28"/>
+          <w:szCs w:val="28"/>
+        </w:rPr>
+        <w:t xml:space="preserve">Было выделено 3 роли – клиент, работник магазина и администратор системы. </w:t>
+      </w:r>
+      <w:r>
+        <w:rPr>
+          <w:rFonts w:ascii="Times New Roman" w:hAnsi="Times New Roman" w:cs="Times New Roman"/>
+          <w:sz w:val="28"/>
+          <w:szCs w:val="28"/>
+        </w:rPr>
+        <w:t>На основании требований разделены допустимые сценарии работы.</w:t>
+      </w:r>
+      <w:r>
+        <w:rPr>
+          <w:rFonts w:ascii="Times New Roman" w:hAnsi="Times New Roman" w:cs="Times New Roman"/>
+          <w:sz w:val="28"/>
+          <w:szCs w:val="28"/>
+        </w:rPr>
+        <w:t xml:space="preserve"> </w:t>
+      </w:r>
+      <w:r>
+        <w:rPr>
+          <w:rFonts w:ascii="Times New Roman" w:hAnsi="Times New Roman" w:cs="Times New Roman"/>
+          <w:sz w:val="28"/>
+          <w:szCs w:val="28"/>
+        </w:rPr>
+        <w:lastRenderedPageBreak/>
+        <w:t xml:space="preserve">Клиент может осуществлять действия, направленные на работу в системе (регистрация, авторизация, изменение информации) и на прокат велосипеда. Причем </w:t>
+      </w:r>
+      <w:r>
+        <w:rPr>
+          <w:rFonts w:ascii="Times New Roman" w:hAnsi="Times New Roman" w:cs="Times New Roman"/>
+          <w:sz w:val="28"/>
+          <w:szCs w:val="28"/>
+        </w:rPr>
+        <w:t xml:space="preserve">все </w:t>
+      </w:r>
+      <w:r>
+        <w:rPr>
+          <w:rFonts w:ascii="Times New Roman" w:hAnsi="Times New Roman" w:cs="Times New Roman"/>
+          <w:sz w:val="28"/>
+          <w:szCs w:val="28"/>
+        </w:rPr>
+        <w:t xml:space="preserve">действия </w:t>
+      </w:r>
+      <w:r>
+        <w:rPr>
+          <w:rFonts w:ascii="Times New Roman" w:hAnsi="Times New Roman" w:cs="Times New Roman"/>
+          <w:sz w:val="28"/>
+          <w:szCs w:val="28"/>
+        </w:rPr>
+        <w:t>по</w:t>
+      </w:r>
+      <w:r>
+        <w:rPr>
+          <w:rFonts w:ascii="Times New Roman" w:hAnsi="Times New Roman" w:cs="Times New Roman"/>
+          <w:sz w:val="28"/>
+          <w:szCs w:val="28"/>
+        </w:rPr>
+        <w:t xml:space="preserve"> прокат</w:t>
+      </w:r>
+      <w:r>
+        <w:rPr>
+          <w:rFonts w:ascii="Times New Roman" w:hAnsi="Times New Roman" w:cs="Times New Roman"/>
+          <w:sz w:val="28"/>
+          <w:szCs w:val="28"/>
+        </w:rPr>
+        <w:t>у</w:t>
+      </w:r>
+      <w:r>
+        <w:rPr>
+          <w:rFonts w:ascii="Times New Roman" w:hAnsi="Times New Roman" w:cs="Times New Roman"/>
+          <w:sz w:val="28"/>
+          <w:szCs w:val="28"/>
+        </w:rPr>
+        <w:t xml:space="preserve"> велосипеда являются обязательными элементами бизнес-процесса, так как нельзя забрать велосипед, не забронировав, или нельзя его получить и никогда не возвращать. </w:t>
+      </w:r>
+    </w:p>
+    <w:p>
+      <w:pPr>
+        <w:spacing w:line="360" w:lineRule="auto"/>
+        <w:ind w:firstLine="708"/>
+        <w:rPr>
+          <w:rFonts w:ascii="Times New Roman" w:hAnsi="Times New Roman" w:cs="Times New Roman"/>
+          <w:sz w:val="28"/>
+          <w:szCs w:val="28"/>
+        </w:rPr>
+      </w:pPr>
+      <w:r>
+        <w:rPr>
+          <w:rFonts w:ascii="Times New Roman" w:hAnsi="Times New Roman" w:cs="Times New Roman"/>
+          <w:sz w:val="28"/>
+          <w:szCs w:val="28"/>
+        </w:rPr>
+        <w:t>Роль работника магазина предназначена для выдачи клиентам велосипедов, а также актуализации информации по велосипедам. Зарегистрироваться самостоятельно работник магазина не может – для него аккаунт создает администратор.</w:t>
+      </w:r>
+    </w:p>
+    <w:p>
+      <w:pPr>
+        <w:spacing w:line="360" w:lineRule="auto"/>
+        <w:ind w:firstLine="708"/>
+        <w:rPr>
+          <w:rFonts w:ascii="Times New Roman" w:hAnsi="Times New Roman" w:cs="Times New Roman"/>
+          <w:sz w:val="28"/>
+          <w:szCs w:val="28"/>
+        </w:rPr>
+      </w:pPr>
+      <w:r>
+        <w:rPr>
+          <w:rFonts w:ascii="Times New Roman" w:hAnsi="Times New Roman" w:cs="Times New Roman"/>
+          <w:sz w:val="28"/>
+          <w:szCs w:val="28"/>
+        </w:rPr>
+        <w:t>Роль администратора заключается в управлении доступом к системе, а именно созданию, редактированию и удалению учетных записей пользователей системы, в том числе создания новых учетных записей с ролью администратора. Помимо этого</w:t>
+      </w:r>
+      <w:r>
+        <w:rPr>
+          <w:rFonts w:ascii="Times New Roman" w:hAnsi="Times New Roman" w:cs="Times New Roman"/>
+          <w:sz w:val="28"/>
+          <w:szCs w:val="28"/>
+        </w:rPr>
+        <w:t>,</w:t>
+      </w:r>
+      <w:r>
+        <w:rPr>
+          <w:rFonts w:ascii="Times New Roman" w:hAnsi="Times New Roman" w:cs="Times New Roman"/>
+          <w:sz w:val="28"/>
+          <w:szCs w:val="28"/>
+        </w:rPr>
+        <w:t xml:space="preserve"> администратор имеет возможность редактировать системный справочник с перечнем магазинов.</w:t>
+      </w:r>
+    </w:p>
+    <w:p>
+      <w:pPr>
+        <w:spacing w:line="360" w:lineRule="auto"/>
+        <w:ind w:firstLine="708"/>
+        <w:rPr>
+          <w:rFonts w:ascii="Times New Roman" w:hAnsi="Times New Roman" w:cs="Times New Roman"/>
+          <w:sz w:val="28"/>
+          <w:szCs w:val="28"/>
+        </w:rPr>
+      </w:pPr>
+      <w:r>
+        <w:rPr>
+          <w:rFonts w:ascii="Times New Roman" w:hAnsi="Times New Roman" w:cs="Times New Roman"/>
+          <w:sz w:val="28"/>
+          <w:szCs w:val="28"/>
+        </w:rPr>
+        <w:t>Далее была создана инфологическая модель системы. На ней были описаны основные объекты, участвующие в бизнес-процессе по прокату велосипедов</w:t>
+      </w:r>
+      <w:r>
+        <w:rPr>
+          <w:rFonts w:ascii="Times New Roman" w:hAnsi="Times New Roman" w:cs="Times New Roman"/>
+          <w:sz w:val="28"/>
+          <w:szCs w:val="28"/>
+        </w:rPr>
+        <w:t xml:space="preserve"> (Рисунок 3)</w:t>
+      </w:r>
+      <w:r>
+        <w:rPr>
+          <w:rFonts w:ascii="Times New Roman" w:hAnsi="Times New Roman" w:cs="Times New Roman"/>
+          <w:sz w:val="28"/>
+          <w:szCs w:val="28"/>
+        </w:rPr>
+        <w:t>.</w:t>
+      </w:r>
+      <w:r>
+        <w:rPr>
+          <w:rFonts w:ascii="Times New Roman" w:hAnsi="Times New Roman" w:cs="Times New Roman"/>
+          <w:sz w:val="28"/>
+          <w:szCs w:val="28"/>
+        </w:rPr>
+        <w:t xml:space="preserve"> </w:t>
+      </w:r>
+      <w:r>
+        <w:rPr>
+          <w:rFonts w:ascii="Times New Roman" w:hAnsi="Times New Roman" w:cs="Times New Roman"/>
+          <w:sz w:val="28"/>
+          <w:szCs w:val="28"/>
+        </w:rPr>
+        <w:t>Как можно заметить, помимо тех полей, которые были указаны в требованиях к системе, всем пользователям было добавлено поле «Пароль», по которому будет осуществляться вход в систему.</w:t>
+      </w:r>
+    </w:p>
+    <w:p>
+      <w:pPr>
+        <w:spacing w:line="360" w:lineRule="auto"/>
+        <w:ind w:firstLine="708"/>
+        <w:jc w:val="center"/>
+        <w:rPr>
+          <w:rFonts w:ascii="Times New Roman" w:hAnsi="Times New Roman" w:cs="Times New Roman"/>
+          <w:sz w:val="28"/>
+          <w:szCs w:val="28"/>
+        </w:rPr>
+      </w:pPr>
+      <w:r>
+        <w:rPr>
+          <w:rFonts w:ascii="Times New Roman" w:hAnsi="Times New Roman" w:cs="Times New Roman"/>
+          <w:noProof/>
+          <w:sz w:val="28"/>
+          <w:szCs w:val="28"/>
+        </w:rPr>
+        <w:drawing>
+          <wp:inline distT="0" distB="0" distL="0" distR="0" wp14:anchorId="51DAF1AA" wp14:editId="508C2F78">
+            <wp:extent cx="4087284" cy="2998378"/>
+            <wp:effectExtent l="19050" t="19050" r="27940" b="12065"/>
+            <wp:docPr id="5" name="Рисунок 5"/>
+            <wp:cNvGraphicFramePr>
+              <a:graphicFrameLocks xmlns:a="http://schemas.openxmlformats.org/drawingml/2006/main" noChangeAspect="1"/>
+            </wp:cNvGraphicFramePr>
+            <a:graphic xmlns:a="http://schemas.openxmlformats.org/drawingml/2006/main">
+              <a:graphicData uri="http://schemas.openxmlformats.org/drawingml/2006/picture">
+                <pic:pic xmlns:pic="http://schemas.openxmlformats.org/drawingml/2006/picture">
+                  <pic:nvPicPr>
+                    <pic:cNvPr id="5" name="Рисунок 5"/>
+                    <pic:cNvPicPr/>
+                  </pic:nvPicPr>
+                  <pic:blipFill>
+                    <a:blip r:embed="rId8" cstate="print">
+                      <a:extLst>
+                        <a:ext uri="{28A0092B-C50C-407E-A947-70E740481C1C}">
+                          <a14:useLocalDpi xmlns:a14="http://schemas.microsoft.com/office/drawing/2010/main" val="0"/>
+                        </a:ext>
+                      </a:extLst>
+                    </a:blip>
+                    <a:stretch>
+                      <a:fillRect/>
+                    </a:stretch>
+                  </pic:blipFill>
+                  <pic:spPr>
+                    <a:xfrm>
+                      <a:off x="0" y="0"/>
+                      <a:ext cx="4107427" cy="3013155"/>
+                    </a:xfrm>
+                    <a:prstGeom prst="rect">
+                      <a:avLst/>
+                    </a:prstGeom>
+                    <a:ln>
+                      <a:solidFill>
+                        <a:schemeClr val="tx1"/>
+                      </a:solidFill>
+                    </a:ln>
+                  </pic:spPr>
+                </pic:pic>
+              </a:graphicData>
+            </a:graphic>
+          </wp:inline>
+        </w:drawing>
+      </w:r>
+    </w:p>
+    <w:p>
+      <w:pPr>
+        <w:spacing w:line="360" w:lineRule="auto"/>
+        <w:ind w:firstLine="708"/>
+        <w:jc w:val="center"/>
+        <w:rPr>
+          <w:rFonts w:ascii="Times New Roman" w:hAnsi="Times New Roman" w:cs="Times New Roman"/>
+          <w:sz w:val="28"/>
+          <w:szCs w:val="28"/>
+        </w:rPr>
+      </w:pPr>
+      <w:r>
+        <w:rPr>
+          <w:rFonts w:ascii="Times New Roman" w:hAnsi="Times New Roman" w:cs="Times New Roman"/>
+          <w:sz w:val="28"/>
+          <w:szCs w:val="28"/>
+        </w:rPr>
+        <w:t>Рисунок 3 – Инфологическая модель базы данных</w:t>
+      </w:r>
+    </w:p>
+    <w:p>
+      <w:pPr>
+        <w:spacing w:line="360" w:lineRule="auto"/>
+        <w:ind w:firstLine="708"/>
+        <w:rPr>
+          <w:rFonts w:ascii="Times New Roman" w:hAnsi="Times New Roman" w:cs="Times New Roman"/>
+          <w:sz w:val="28"/>
+          <w:szCs w:val="28"/>
+        </w:rPr>
+      </w:pPr>
+      <w:r>
+        <w:rPr>
+          <w:rFonts w:ascii="Times New Roman" w:hAnsi="Times New Roman" w:cs="Times New Roman"/>
+          <w:sz w:val="28"/>
+          <w:szCs w:val="28"/>
+        </w:rPr>
+        <w:lastRenderedPageBreak/>
+        <w:t>На основе инфологической модели была построена реляционная модель, в которой каждая таблица имеет нормальную форму Бойса-Кодда</w:t>
+      </w:r>
+      <w:r>
+        <w:rPr>
+          <w:rFonts w:ascii="Times New Roman" w:hAnsi="Times New Roman" w:cs="Times New Roman"/>
+          <w:sz w:val="28"/>
+          <w:szCs w:val="28"/>
+        </w:rPr>
+        <w:t xml:space="preserve"> (Рисунок 4).</w:t>
+      </w:r>
+      <w:r>
+        <w:rPr>
+          <w:rFonts w:ascii="Times New Roman" w:hAnsi="Times New Roman" w:cs="Times New Roman"/>
+          <w:sz w:val="28"/>
+          <w:szCs w:val="28"/>
+        </w:rPr>
+        <w:t xml:space="preserve"> </w:t>
+      </w:r>
+      <w:r>
+        <w:rPr>
+          <w:rFonts w:ascii="Times New Roman" w:hAnsi="Times New Roman" w:cs="Times New Roman"/>
+          <w:sz w:val="28"/>
+          <w:szCs w:val="28"/>
+        </w:rPr>
+        <w:t xml:space="preserve">Были определены первичные и вторичные ключи. </w:t>
+      </w:r>
+      <w:r>
+        <w:rPr>
+          <w:rFonts w:ascii="Times New Roman" w:hAnsi="Times New Roman" w:cs="Times New Roman"/>
+          <w:sz w:val="28"/>
+          <w:szCs w:val="28"/>
+        </w:rPr>
+        <w:t xml:space="preserve">Также был добавлен суррогатный ключ для </w:t>
+      </w:r>
+      <w:r>
+        <w:rPr>
+          <w:rFonts w:ascii="Times New Roman" w:hAnsi="Times New Roman" w:cs="Times New Roman"/>
+          <w:sz w:val="28"/>
+          <w:szCs w:val="28"/>
+        </w:rPr>
+        <w:t xml:space="preserve">объекта </w:t>
+      </w:r>
+      <w:r>
+        <w:rPr>
+          <w:rFonts w:ascii="Times New Roman" w:hAnsi="Times New Roman" w:cs="Times New Roman"/>
+          <w:sz w:val="28"/>
+          <w:szCs w:val="28"/>
+        </w:rPr>
+        <w:t>бронирования.</w:t>
+      </w:r>
+    </w:p>
+    <w:p>
+      <w:pPr>
+        <w:spacing w:line="360" w:lineRule="auto"/>
+        <w:jc w:val="center"/>
+        <w:rPr>
+          <w:rFonts w:ascii="Times New Roman" w:hAnsi="Times New Roman" w:cs="Times New Roman"/>
+          <w:sz w:val="28"/>
+          <w:szCs w:val="28"/>
+        </w:rPr>
+      </w:pPr>
+      <w:r>
+        <w:rPr>
+          <w:rFonts w:ascii="Times New Roman" w:hAnsi="Times New Roman" w:cs="Times New Roman"/>
+          <w:noProof/>
+          <w:sz w:val="28"/>
+          <w:szCs w:val="28"/>
+        </w:rPr>
+        <w:drawing>
+          <wp:inline distT="0" distB="0" distL="0" distR="0" wp14:anchorId="2531AB7E" wp14:editId="78EABE50">
+            <wp:extent cx="5102672" cy="5247216"/>
+            <wp:effectExtent l="19050" t="19050" r="22225" b="10795"/>
+            <wp:docPr id="7" name="Рисунок 7"/>
+            <wp:cNvGraphicFramePr>
+              <a:graphicFrameLocks xmlns:a="http://schemas.openxmlformats.org/drawingml/2006/main" noChangeAspect="1"/>
+            </wp:cNvGraphicFramePr>
+            <a:graphic xmlns:a="http://schemas.openxmlformats.org/drawingml/2006/main">
+              <a:graphicData uri="http://schemas.openxmlformats.org/drawingml/2006/picture">
+                <pic:pic xmlns:pic="http://schemas.openxmlformats.org/drawingml/2006/picture">
+                  <pic:nvPicPr>
+                    <pic:cNvPr id="7" name="Рисунок 7"/>
+                    <pic:cNvPicPr/>
+                  </pic:nvPicPr>
+                  <pic:blipFill>
+                    <a:blip r:embed="rId9">
+                      <a:extLst>
+                        <a:ext uri="{28A0092B-C50C-407E-A947-70E740481C1C}">
+                          <a14:useLocalDpi xmlns:a14="http://schemas.microsoft.com/office/drawing/2010/main" val="0"/>
+                        </a:ext>
+                      </a:extLst>
+                    </a:blip>
+                    <a:stretch>
+                      <a:fillRect/>
+                    </a:stretch>
+                  </pic:blipFill>
+                  <pic:spPr>
+                    <a:xfrm>
+                      <a:off x="0" y="0"/>
+                      <a:ext cx="5107601" cy="5252285"/>
+                    </a:xfrm>
+                    <a:prstGeom prst="rect">
+                      <a:avLst/>
+                    </a:prstGeom>
+                    <a:ln>
+                      <a:solidFill>
+                        <a:schemeClr val="tx1"/>
+                      </a:solidFill>
+                    </a:ln>
+                  </pic:spPr>
+                </pic:pic>
+              </a:graphicData>
+            </a:graphic>
+          </wp:inline>
+        </w:drawing>
+      </w:r>
+    </w:p>
+    <w:p>
+      <w:pPr>
+        <w:spacing w:line="360" w:lineRule="auto"/>
+        <w:ind w:firstLine="708"/>
+        <w:jc w:val="center"/>
+        <w:rPr>
+          <w:rFonts w:ascii="Times New Roman" w:hAnsi="Times New Roman" w:cs="Times New Roman"/>
+          <w:sz w:val="28"/>
+          <w:szCs w:val="28"/>
+        </w:rPr>
+      </w:pPr>
+      <w:r>
+        <w:rPr>
+          <w:rFonts w:ascii="Times New Roman" w:hAnsi="Times New Roman" w:cs="Times New Roman"/>
+          <w:sz w:val="28"/>
+          <w:szCs w:val="28"/>
+        </w:rPr>
+        <w:t>Рисунок 4 – Реляционная модель базы данных</w:t>
+      </w:r>
+    </w:p>
+    <w:p>
+      <w:pPr>
+        <w:spacing w:line="360" w:lineRule="auto"/>
+        <w:ind w:firstLine="708"/>
+        <w:rPr>
+          <w:rFonts w:ascii="Times New Roman" w:hAnsi="Times New Roman" w:cs="Times New Roman"/>
+          <w:sz w:val="28"/>
+          <w:szCs w:val="28"/>
+        </w:rPr>
+      </w:pPr>
+      <w:r>
+        <w:rPr>
+          <w:rFonts w:ascii="Times New Roman" w:hAnsi="Times New Roman" w:cs="Times New Roman"/>
+          <w:sz w:val="28"/>
+          <w:szCs w:val="28"/>
+        </w:rPr>
+        <w:t>Далее были определены типы каждого атрибута, на основе чего создана физическая модель базы данных</w:t>
+      </w:r>
+      <w:r>
+        <w:rPr>
+          <w:rFonts w:ascii="Times New Roman" w:hAnsi="Times New Roman" w:cs="Times New Roman"/>
+          <w:sz w:val="28"/>
+          <w:szCs w:val="28"/>
+        </w:rPr>
+        <w:t xml:space="preserve"> (Рисунок 5)</w:t>
+      </w:r>
+      <w:r>
+        <w:rPr>
+          <w:rFonts w:ascii="Times New Roman" w:hAnsi="Times New Roman" w:cs="Times New Roman"/>
+          <w:sz w:val="28"/>
+          <w:szCs w:val="28"/>
+        </w:rPr>
+        <w:t>.</w:t>
+      </w:r>
+    </w:p>
+    <w:p>
+      <w:pPr>
+        <w:spacing w:line="360" w:lineRule="auto"/>
+        <w:rPr>
+          <w:rFonts w:ascii="Times New Roman" w:hAnsi="Times New Roman" w:cs="Times New Roman"/>
+          <w:sz w:val="28"/>
+          <w:szCs w:val="28"/>
+        </w:rPr>
+      </w:pPr>
+      <w:r>
+        <w:rPr>
+          <w:rFonts w:ascii="Times New Roman" w:hAnsi="Times New Roman" w:cs="Times New Roman"/>
+          <w:noProof/>
+          <w:sz w:val="28"/>
+          <w:szCs w:val="28"/>
+        </w:rPr>
+        <w:lastRenderedPageBreak/>
+        <w:drawing>
+          <wp:inline distT="0" distB="0" distL="0" distR="0" wp14:anchorId="54AF8635" wp14:editId="257F221A">
+            <wp:extent cx="5926455" cy="4208145"/>
+            <wp:effectExtent l="19050" t="19050" r="17145" b="20955"/>
+            <wp:docPr id="1" name="Рисунок 1"/>
+            <wp:cNvGraphicFramePr>
+              <a:graphicFrameLocks xmlns:a="http://schemas.openxmlformats.org/drawingml/2006/main" noChangeAspect="1"/>
+            </wp:cNvGraphicFramePr>
+            <a:graphic xmlns:a="http://schemas.openxmlformats.org/drawingml/2006/main">
+              <a:graphicData uri="http://schemas.openxmlformats.org/drawingml/2006/picture">
+                <pic:pic xmlns:pic="http://schemas.openxmlformats.org/drawingml/2006/picture">
+                  <pic:nvPicPr>
+                    <pic:cNvPr id="0" name="Picture 1"/>
+                    <pic:cNvPicPr>
+                      <a:picLocks noChangeAspect="1" noChangeArrowheads="1"/>
+                    </pic:cNvPicPr>
+                  </pic:nvPicPr>
+                  <pic:blipFill>
+                    <a:blip r:embed="rId10">
+                      <a:extLst>
+                        <a:ext uri="{28A0092B-C50C-407E-A947-70E740481C1C}">
+                          <a14:useLocalDpi xmlns:a14="http://schemas.microsoft.com/office/drawing/2010/main" val="0"/>
+                        </a:ext>
+                      </a:extLst>
+                    </a:blip>
+                    <a:srcRect/>
+                    <a:stretch>
+                      <a:fillRect/>
+                    </a:stretch>
+                  </pic:blipFill>
+                  <pic:spPr bwMode="auto">
+                    <a:xfrm>
+                      <a:off x="0" y="0"/>
+                      <a:ext cx="5926455" cy="4208145"/>
+                    </a:xfrm>
+                    <a:prstGeom prst="rect">
+                      <a:avLst/>
+                    </a:prstGeom>
+                    <a:noFill/>
+                    <a:ln>
+                      <a:solidFill>
+                        <a:schemeClr val="tx1"/>
+                      </a:solidFill>
+                    </a:ln>
+                  </pic:spPr>
+                </pic:pic>
+              </a:graphicData>
+            </a:graphic>
+          </wp:inline>
+        </w:drawing>
+      </w:r>
+    </w:p>
+    <w:p>
+      <w:pPr>
+        <w:spacing w:line="360" w:lineRule="auto"/>
+        <w:ind w:firstLine="708"/>
+        <w:jc w:val="center"/>
+        <w:rPr>
+          <w:rFonts w:ascii="Times New Roman" w:hAnsi="Times New Roman" w:cs="Times New Roman"/>
+          <w:sz w:val="28"/>
+          <w:szCs w:val="28"/>
+        </w:rPr>
+      </w:pPr>
+      <w:r>
+        <w:rPr>
+          <w:rFonts w:ascii="Times New Roman" w:hAnsi="Times New Roman" w:cs="Times New Roman"/>
+          <w:sz w:val="28"/>
+          <w:szCs w:val="28"/>
+        </w:rPr>
+        <w:t>Рисунок 5 – Физическая модель базы данных</w:t>
+      </w:r>
+    </w:p>
+    <w:p>
+      <w:pPr>
+        <w:spacing w:line="360" w:lineRule="auto"/>
+        <w:ind w:firstLine="708"/>
+        <w:rPr>
+          <w:rFonts w:ascii="Times New Roman" w:hAnsi="Times New Roman" w:cs="Times New Roman"/>
+          <w:sz w:val="28"/>
+          <w:szCs w:val="28"/>
+        </w:rPr>
+      </w:pPr>
+      <w:r>
+        <w:rPr>
+          <w:rFonts w:ascii="Times New Roman" w:hAnsi="Times New Roman" w:cs="Times New Roman"/>
+          <w:sz w:val="28"/>
+          <w:szCs w:val="28"/>
+        </w:rPr>
+        <w:t xml:space="preserve">На основе пересечения таблиц БД и сценариев использования была составлена </w:t>
+      </w:r>
+      <w:r>
+        <w:rPr>
+          <w:rFonts w:ascii="Times New Roman" w:hAnsi="Times New Roman" w:cs="Times New Roman"/>
+          <w:sz w:val="28"/>
+          <w:szCs w:val="28"/>
+          <w:lang w:val="en-US"/>
+        </w:rPr>
+        <w:t>CRUD</w:t>
+      </w:r>
+      <w:r>
+        <w:rPr>
+          <w:rFonts w:ascii="Times New Roman" w:hAnsi="Times New Roman" w:cs="Times New Roman"/>
+          <w:sz w:val="28"/>
+          <w:szCs w:val="28"/>
+        </w:rPr>
+        <w:t>-</w:t>
+      </w:r>
+      <w:r>
+        <w:rPr>
+          <w:rFonts w:ascii="Times New Roman" w:hAnsi="Times New Roman" w:cs="Times New Roman"/>
+          <w:sz w:val="28"/>
+          <w:szCs w:val="28"/>
+        </w:rPr>
+        <w:t>матрица</w:t>
+      </w:r>
+      <w:r>
+        <w:rPr>
+          <w:rFonts w:ascii="Times New Roman" w:hAnsi="Times New Roman" w:cs="Times New Roman"/>
+          <w:sz w:val="28"/>
+          <w:szCs w:val="28"/>
+        </w:rPr>
+        <w:t xml:space="preserve"> (Рисунок 6)</w:t>
+      </w:r>
+      <w:r>
+        <w:rPr>
+          <w:rFonts w:ascii="Times New Roman" w:hAnsi="Times New Roman" w:cs="Times New Roman"/>
+          <w:sz w:val="28"/>
+          <w:szCs w:val="28"/>
+        </w:rPr>
+        <w:t>.</w:t>
+      </w:r>
+      <w:r>
+        <w:rPr>
+          <w:rFonts w:ascii="Times New Roman" w:hAnsi="Times New Roman" w:cs="Times New Roman"/>
+          <w:sz w:val="28"/>
+          <w:szCs w:val="28"/>
+        </w:rPr>
+        <w:t xml:space="preserve"> </w:t>
+      </w:r>
+    </w:p>
+    <w:p>
+      <w:pPr>
+        <w:spacing w:line="360" w:lineRule="auto"/>
+        <w:jc w:val="center"/>
+        <w:rPr>
+          <w:rFonts w:ascii="Times New Roman" w:hAnsi="Times New Roman" w:cs="Times New Roman"/>
+          <w:sz w:val="28"/>
+          <w:szCs w:val="28"/>
+        </w:rPr>
+      </w:pPr>
+      <w:r>
+        <w:rPr>
+          <w:rFonts w:ascii="Times New Roman" w:hAnsi="Times New Roman" w:cs="Times New Roman"/>
+          <w:noProof/>
+          <w:sz w:val="28"/>
+          <w:szCs w:val="28"/>
+        </w:rPr>
+        <w:drawing>
+          <wp:inline distT="0" distB="0" distL="0" distR="0" wp14:anchorId="0FBCF554" wp14:editId="2040F808">
+            <wp:extent cx="5630395" cy="3575679"/>
+            <wp:effectExtent l="0" t="0" r="8890" b="6350"/>
+            <wp:docPr id="8" name="Рисунок 8"/>
+            <wp:cNvGraphicFramePr>
+              <a:graphicFrameLocks xmlns:a="http://schemas.openxmlformats.org/drawingml/2006/main" noChangeAspect="1"/>
+            </wp:cNvGraphicFramePr>
+            <a:graphic xmlns:a="http://schemas.openxmlformats.org/drawingml/2006/main">
+              <a:graphicData uri="http://schemas.openxmlformats.org/drawingml/2006/picture">
+                <pic:pic xmlns:pic="http://schemas.openxmlformats.org/drawingml/2006/picture">
+                  <pic:nvPicPr>
+                    <pic:cNvPr id="8" name="Рисунок 8"/>
+                    <pic:cNvPicPr/>
+                  </pic:nvPicPr>
+                  <pic:blipFill>
+                    <a:blip r:embed="rId11">
+                      <a:extLst>
+                        <a:ext uri="{28A0092B-C50C-407E-A947-70E740481C1C}">
+                          <a14:useLocalDpi xmlns:a14="http://schemas.microsoft.com/office/drawing/2010/main" val="0"/>
+                        </a:ext>
+                      </a:extLst>
+                    </a:blip>
+                    <a:stretch>
+                      <a:fillRect/>
+                    </a:stretch>
+                  </pic:blipFill>
+                  <pic:spPr>
+                    <a:xfrm>
+                      <a:off x="0" y="0"/>
+                      <a:ext cx="5630395" cy="3575679"/>
+                    </a:xfrm>
+                    <a:prstGeom prst="rect">
+                      <a:avLst/>
+                    </a:prstGeom>
+                  </pic:spPr>
+                </pic:pic>
+              </a:graphicData>
+            </a:graphic>
+          </wp:inline>
+        </w:drawing>
+      </w:r>
+    </w:p>
+    <w:p>
+      <w:pPr>
+        <w:spacing w:line="360" w:lineRule="auto"/>
+        <w:jc w:val="center"/>
+        <w:rPr>
+          <w:rFonts w:ascii="Times New Roman" w:hAnsi="Times New Roman" w:cs="Times New Roman"/>
+          <w:sz w:val="28"/>
+          <w:szCs w:val="28"/>
+        </w:rPr>
+      </w:pPr>
+      <w:r>
+        <w:rPr>
+          <w:rFonts w:ascii="Times New Roman" w:hAnsi="Times New Roman" w:cs="Times New Roman"/>
+          <w:sz w:val="28"/>
+          <w:szCs w:val="28"/>
+        </w:rPr>
+        <w:t>Рисунок 6</w:t>
+      </w:r>
+      <w:r>
+        <w:rPr>
+          <w:rFonts w:ascii="Times New Roman" w:hAnsi="Times New Roman" w:cs="Times New Roman"/>
+          <w:sz w:val="28"/>
+          <w:szCs w:val="28"/>
+        </w:rPr>
+        <w:t xml:space="preserve"> – </w:t>
+      </w:r>
+      <w:r>
+        <w:rPr>
+          <w:rFonts w:ascii="Times New Roman" w:hAnsi="Times New Roman" w:cs="Times New Roman"/>
+          <w:sz w:val="28"/>
+          <w:szCs w:val="28"/>
+          <w:lang w:val="en-US"/>
+        </w:rPr>
+        <w:t>CRUD</w:t>
+      </w:r>
+      <w:r>
+        <w:rPr>
+          <w:rFonts w:ascii="Times New Roman" w:hAnsi="Times New Roman" w:cs="Times New Roman"/>
+          <w:sz w:val="28"/>
+          <w:szCs w:val="28"/>
+        </w:rPr>
+        <w:t xml:space="preserve"> </w:t>
+      </w:r>
+      <w:r>
+        <w:rPr>
+          <w:rFonts w:ascii="Times New Roman" w:hAnsi="Times New Roman" w:cs="Times New Roman"/>
+          <w:sz w:val="28"/>
+          <w:szCs w:val="28"/>
+        </w:rPr>
+        <w:t>матрица</w:t>
+      </w:r>
+    </w:p>
+    <w:p>
+      <w:pPr>
+        <w:spacing w:line="360" w:lineRule="auto"/>
+        <w:ind w:firstLine="708"/>
+        <w:rPr>
+          <w:rFonts w:ascii="Times New Roman" w:hAnsi="Times New Roman" w:cs="Times New Roman"/>
+          <w:sz w:val="28"/>
+          <w:szCs w:val="28"/>
+        </w:rPr>
+      </w:pPr>
+      <w:r>
+        <w:rPr>
+          <w:rFonts w:ascii="Times New Roman" w:hAnsi="Times New Roman" w:cs="Times New Roman"/>
+          <w:sz w:val="28"/>
+          <w:szCs w:val="28"/>
+        </w:rPr>
+        <w:lastRenderedPageBreak/>
+        <w:t xml:space="preserve">Важно было </w:t>
+      </w:r>
+      <w:r>
+        <w:rPr>
+          <w:rFonts w:ascii="Times New Roman" w:hAnsi="Times New Roman" w:cs="Times New Roman"/>
+          <w:sz w:val="28"/>
+          <w:szCs w:val="28"/>
+        </w:rPr>
+        <w:t>обеспечить</w:t>
+      </w:r>
+      <w:r>
+        <w:rPr>
+          <w:rFonts w:ascii="Times New Roman" w:hAnsi="Times New Roman" w:cs="Times New Roman"/>
+          <w:sz w:val="28"/>
+          <w:szCs w:val="28"/>
+        </w:rPr>
+        <w:t xml:space="preserve">, чтобы для каждого </w:t>
+      </w:r>
+      <w:r>
+        <w:rPr>
+          <w:rFonts w:ascii="Times New Roman" w:hAnsi="Times New Roman" w:cs="Times New Roman"/>
+          <w:sz w:val="28"/>
+          <w:szCs w:val="28"/>
+          <w:lang w:val="en-US"/>
+        </w:rPr>
+        <w:t>FK</w:t>
+      </w:r>
+      <w:r>
+        <w:rPr>
+          <w:rFonts w:ascii="Times New Roman" w:hAnsi="Times New Roman" w:cs="Times New Roman"/>
+          <w:sz w:val="28"/>
+          <w:szCs w:val="28"/>
+        </w:rPr>
+        <w:t xml:space="preserve"> при создании объекта было указано чтение таблицы, на основе которой заполняется какое-либо значение. Так же по итогу заполнения матрицы можно отметить, что абсолютно для каждой таблицы, кроме таблицы учета аренды, в столбце есть минимум по одной операции каждого типа. Для учета аренды нет сценария обновления, так как аренда имеет всего 2 состояния – велосипед либо в аренде, либо нет.</w:t>
+      </w:r>
+    </w:p>
+    <w:p>
+      <w:pPr>
+        <w:spacing w:line="360" w:lineRule="auto"/>
+        <w:ind w:firstLine="708"/>
+        <w:rPr>
+          <w:rFonts w:ascii="Times New Roman" w:hAnsi="Times New Roman" w:cs="Times New Roman"/>
+          <w:sz w:val="28"/>
+          <w:szCs w:val="28"/>
+        </w:rPr>
+      </w:pPr>
+      <w:r>
+        <w:rPr>
+          <w:rFonts w:ascii="Times New Roman" w:hAnsi="Times New Roman" w:cs="Times New Roman"/>
+          <w:sz w:val="28"/>
+          <w:szCs w:val="28"/>
+        </w:rPr>
+        <w:t xml:space="preserve">Создание </w:t>
+      </w:r>
+      <w:r>
+        <w:rPr>
+          <w:rFonts w:ascii="Times New Roman" w:hAnsi="Times New Roman" w:cs="Times New Roman"/>
+          <w:sz w:val="28"/>
+          <w:szCs w:val="28"/>
+          <w:lang w:val="en-US"/>
+        </w:rPr>
+        <w:t>CRUD</w:t>
+      </w:r>
+      <w:r>
+        <w:rPr>
+          <w:rFonts w:ascii="Times New Roman" w:hAnsi="Times New Roman" w:cs="Times New Roman"/>
+          <w:sz w:val="28"/>
+          <w:szCs w:val="28"/>
+        </w:rPr>
+        <w:t xml:space="preserve"> </w:t>
+      </w:r>
+      <w:r>
+        <w:rPr>
+          <w:rFonts w:ascii="Times New Roman" w:hAnsi="Times New Roman" w:cs="Times New Roman"/>
+          <w:sz w:val="28"/>
+          <w:szCs w:val="28"/>
+        </w:rPr>
+        <w:t>матрицы позволило выявить ряд отсутствующих сценариев использования, которые не были предусмотрены на первом этапе проектирования системы. Были добавлены сценарии изменения ряда объектов, а также действие отмены брони, являющееся альтернативным получению велосипеда</w:t>
+      </w:r>
+      <w:r>
+        <w:rPr>
+          <w:rFonts w:ascii="Times New Roman" w:hAnsi="Times New Roman" w:cs="Times New Roman"/>
+          <w:sz w:val="28"/>
+          <w:szCs w:val="28"/>
+        </w:rPr>
+        <w:t xml:space="preserve"> (Рисунок </w:t>
+      </w:r>
+      <w:r>
+        <w:rPr>
+          <w:rFonts w:ascii="Times New Roman" w:hAnsi="Times New Roman" w:cs="Times New Roman"/>
+          <w:sz w:val="28"/>
+          <w:szCs w:val="28"/>
+        </w:rPr>
+        <w:t>7</w:t>
+      </w:r>
+      <w:r>
+        <w:rPr>
+          <w:rFonts w:ascii="Times New Roman" w:hAnsi="Times New Roman" w:cs="Times New Roman"/>
+          <w:sz w:val="28"/>
+          <w:szCs w:val="28"/>
+        </w:rPr>
+        <w:t>)</w:t>
+      </w:r>
+      <w:r>
+        <w:rPr>
+          <w:rFonts w:ascii="Times New Roman" w:hAnsi="Times New Roman" w:cs="Times New Roman"/>
+          <w:sz w:val="28"/>
+          <w:szCs w:val="28"/>
+        </w:rPr>
+        <w:t>.</w:t>
+      </w:r>
+    </w:p>
+    <w:p>
+      <w:pPr>
+        <w:spacing w:line="360" w:lineRule="auto"/>
+        <w:rPr>
+          <w:rFonts w:ascii="Times New Roman" w:hAnsi="Times New Roman" w:cs="Times New Roman"/>
+          <w:sz w:val="28"/>
+          <w:szCs w:val="28"/>
+        </w:rPr>
+      </w:pPr>
+      <w:r>
+        <w:rPr>
+          <w:rFonts w:ascii="Times New Roman" w:hAnsi="Times New Roman" w:cs="Times New Roman"/>
+          <w:noProof/>
+          <w:sz w:val="28"/>
+          <w:szCs w:val="28"/>
+        </w:rPr>
+        <w:drawing>
+          <wp:inline distT="0" distB="0" distL="0" distR="0" wp14:anchorId="1EEC5B41" wp14:editId="35FD5D2C">
+            <wp:extent cx="5731934" cy="5180492"/>
+            <wp:effectExtent l="0" t="0" r="2540" b="1270"/>
+            <wp:docPr id="6" name="Рисунок 6"/>
+            <wp:cNvGraphicFramePr>
+              <a:graphicFrameLocks xmlns:a="http://schemas.openxmlformats.org/drawingml/2006/main" noChangeAspect="1"/>
+            </wp:cNvGraphicFramePr>
+            <a:graphic xmlns:a="http://schemas.openxmlformats.org/drawingml/2006/main">
+              <a:graphicData uri="http://schemas.openxmlformats.org/drawingml/2006/picture">
+                <pic:pic xmlns:pic="http://schemas.openxmlformats.org/drawingml/2006/picture">
+                  <pic:nvPicPr>
+                    <pic:cNvPr id="6" name="Рисунок 6"/>
+                    <pic:cNvPicPr/>
+                  </pic:nvPicPr>
+                  <pic:blipFill>
+                    <a:blip r:embed="rId12">
+                      <a:extLst>
+                        <a:ext uri="{28A0092B-C50C-407E-A947-70E740481C1C}">
+                          <a14:useLocalDpi xmlns:a14="http://schemas.microsoft.com/office/drawing/2010/main" val="0"/>
+                        </a:ext>
+                      </a:extLst>
+                    </a:blip>
+                    <a:stretch>
+                      <a:fillRect/>
+                    </a:stretch>
+                  </pic:blipFill>
+                  <pic:spPr>
+                    <a:xfrm>
+                      <a:off x="0" y="0"/>
+                      <a:ext cx="5736295" cy="5184434"/>
+                    </a:xfrm>
+                    <a:prstGeom prst="rect">
+                      <a:avLst/>
+                    </a:prstGeom>
+                  </pic:spPr>
+                </pic:pic>
+              </a:graphicData>
+            </a:graphic>
+          </wp:inline>
+        </w:drawing>
+      </w:r>
+    </w:p>
+    <w:p>
+      <w:pPr>
+        <w:spacing w:line="360" w:lineRule="auto"/>
+        <w:jc w:val="center"/>
+        <w:rPr>
+          <w:rFonts w:ascii="Times New Roman" w:hAnsi="Times New Roman" w:cs="Times New Roman"/>
+          <w:sz w:val="28"/>
+          <w:szCs w:val="28"/>
+        </w:rPr>
+      </w:pPr>
+      <w:r>
+        <w:rPr>
+          <w:rFonts w:ascii="Times New Roman" w:hAnsi="Times New Roman" w:cs="Times New Roman"/>
+          <w:sz w:val="28"/>
+          <w:szCs w:val="28"/>
+        </w:rPr>
+        <w:t xml:space="preserve">Рисунок </w:t>
+      </w:r>
+      <w:r>
+        <w:rPr>
+          <w:rFonts w:ascii="Times New Roman" w:hAnsi="Times New Roman" w:cs="Times New Roman"/>
+          <w:sz w:val="28"/>
+          <w:szCs w:val="28"/>
+        </w:rPr>
+        <w:t>7</w:t>
+      </w:r>
+      <w:r>
+        <w:rPr>
+          <w:rFonts w:ascii="Times New Roman" w:hAnsi="Times New Roman" w:cs="Times New Roman"/>
+          <w:sz w:val="28"/>
+          <w:szCs w:val="28"/>
+        </w:rPr>
+        <w:t xml:space="preserve"> – Уточненная диаграмма вариантов использования</w:t>
+      </w:r>
+    </w:p>
+    <w:p>
+      <w:pPr>
+        <w:spacing w:line="360" w:lineRule="auto"/>
+        <w:ind w:firstLine="708"/>
+        <w:jc w:val="center"/>
+        <w:rPr>
+          <w:rFonts w:ascii="Times New Roman" w:hAnsi="Times New Roman" w:cs="Times New Roman"/>
+          <w:b/>
+          <w:bCs/>
+          <w:sz w:val="28"/>
+          <w:szCs w:val="28"/>
+        </w:rPr>
+      </w:pPr>
+      <w:r>
+        <w:rPr>
+          <w:rFonts w:ascii="Times New Roman" w:hAnsi="Times New Roman" w:cs="Times New Roman"/>
+          <w:b/>
+          <w:bCs/>
+          <w:sz w:val="28"/>
+          <w:szCs w:val="28"/>
+        </w:rPr>
+        <w:lastRenderedPageBreak/>
+        <w:t>Список литературы и интернет</w:t>
+      </w:r>
+      <w:r>
+        <w:rPr>
+          <w:rFonts w:ascii="Times New Roman" w:hAnsi="Times New Roman" w:cs="Times New Roman"/>
+          <w:b/>
+          <w:bCs/>
+          <w:sz w:val="28"/>
+          <w:szCs w:val="28"/>
+        </w:rPr>
+        <w:t>-</w:t>
+      </w:r>
+      <w:r>
+        <w:rPr>
+          <w:rFonts w:ascii="Times New Roman" w:hAnsi="Times New Roman" w:cs="Times New Roman"/>
+          <w:b/>
+          <w:bCs/>
+          <w:sz w:val="28"/>
+          <w:szCs w:val="28"/>
+        </w:rPr>
+        <w:t>ресурсы</w:t>
+      </w:r>
+      <w:r>
+        <w:rPr>
+          <w:rFonts w:ascii="Times New Roman" w:hAnsi="Times New Roman" w:cs="Times New Roman"/>
+          <w:b/>
+          <w:bCs/>
+          <w:sz w:val="28"/>
+          <w:szCs w:val="28"/>
+        </w:rPr>
+        <w:tab/>
+      </w:r>
+    </w:p>
+    <w:p>
+      <w:pPr>
+        <w:pStyle w:val="a3"/>
+        <w:numPr>
+          <w:ilvl w:val="0"/>
+          <w:numId w:val="12"/>
+        </w:numPr>
+        <w:spacing w:line="360" w:lineRule="auto"/>
+        <w:rPr>
+          <w:rFonts w:ascii="Times New Roman" w:hAnsi="Times New Roman" w:cs="Times New Roman"/>
+          <w:sz w:val="28"/>
+          <w:szCs w:val="28"/>
+        </w:rPr>
+      </w:pPr>
+      <w:hyperlink r:id="rId13" w:history="1">
+        <w:r>
+          <w:rPr>
+            <w:rStyle w:val="a4"/>
+            <w:rFonts w:ascii="Times New Roman" w:hAnsi="Times New Roman" w:cs="Times New Roman"/>
+            <w:sz w:val="28"/>
+            <w:szCs w:val="28"/>
+          </w:rPr>
+          <w:t>https://www.drawio.com</w:t>
+        </w:r>
+      </w:hyperlink>
+    </w:p>
+    <w:p>
+      <w:pPr>
+        <w:pStyle w:val="a3"/>
+        <w:numPr>
+          <w:ilvl w:val="0"/>
+          <w:numId w:val="12"/>
+        </w:numPr>
+        <w:spacing w:line="360" w:lineRule="auto"/>
+        <w:rPr>
+          <w:rFonts w:ascii="Times New Roman" w:hAnsi="Times New Roman" w:cs="Times New Roman"/>
+          <w:sz w:val="28"/>
+          <w:szCs w:val="28"/>
+        </w:rPr>
+      </w:pPr>
+      <w:hyperlink r:id="rId14" w:history="1">
+        <w:r>
+          <w:rPr>
+            <w:rStyle w:val="a4"/>
+            <w:rFonts w:ascii="Times New Roman" w:hAnsi="Times New Roman" w:cs="Times New Roman"/>
+            <w:sz w:val="28"/>
+            <w:szCs w:val="28"/>
+          </w:rPr>
+          <w:t>https://filldb.info/dbgenerator</w:t>
+        </w:r>
+      </w:hyperlink>
+    </w:p>
+    <w:p>
+      <w:pPr>
+        <w:pStyle w:val="a3"/>
+        <w:numPr>
+          <w:ilvl w:val="0"/>
+          <w:numId w:val="12"/>
+        </w:numPr>
+        <w:spacing w:line="360" w:lineRule="auto"/>
+        <w:rPr>
+          <w:rFonts w:ascii="Times New Roman" w:hAnsi="Times New Roman" w:cs="Times New Roman"/>
+          <w:sz w:val="28"/>
+          <w:szCs w:val="28"/>
+        </w:rPr>
+      </w:pPr>
+      <w:hyperlink r:id="rId15" w:history="1">
+        <w:r>
+          <w:rPr>
+            <w:rStyle w:val="a4"/>
+            <w:rFonts w:ascii="Times New Roman" w:hAnsi="Times New Roman" w:cs="Times New Roman"/>
+            <w:sz w:val="28"/>
+            <w:szCs w:val="28"/>
+          </w:rPr>
+          <w:t>https://habr.com/ru/articles/321050/</w:t>
+        </w:r>
+      </w:hyperlink>
+    </w:p>
+    <w:p>
+      <w:pPr>
+        <w:pStyle w:val="a3"/>
+        <w:numPr>
+          <w:ilvl w:val="0"/>
+          <w:numId w:val="12"/>
+        </w:numPr>
+        <w:spacing w:line="360" w:lineRule="auto"/>
+        <w:rPr>
+          <w:rFonts w:ascii="Times New Roman" w:hAnsi="Times New Roman" w:cs="Times New Roman"/>
+          <w:sz w:val="28"/>
+          <w:szCs w:val="28"/>
+        </w:rPr>
+      </w:pPr>
     </w:p>
     <w:sectPr>
       <w:pgSz w:w="11906" w:h="16838"/>
@@ -1646,6 +3687,147 @@
     </w:lvl>
   </w:abstractNum>
   <w:abstractNum w:abstractNumId="2" w15:restartNumberingAfterBreak="0">
+    <w:nsid w:val="351A54CD"/>
+    <w:multiLevelType w:val="hybridMultilevel"/>
+    <w:tmpl w:val="13F60BA4"/>
+    <w:lvl w:ilvl="0" w:tplc="0F42C97A">
+      <w:start w:val="1"/>
+      <w:numFmt w:val="decimal"/>
+      <w:lvlText w:val="%1."/>
+      <w:lvlJc w:val="left"/>
+      <w:pPr>
+        <w:ind w:left="708" w:hanging="351"/>
+        <w:jc w:val="left"/>
+      </w:pPr>
+      <w:rPr>
+        <w:rFonts w:ascii="Cambria" w:eastAsia="Cambria" w:hAnsi="Cambria" w:cs="Cambria" w:hint="default"/>
+        <w:b/>
+        <w:bCs/>
+        <w:i w:val="0"/>
+        <w:iCs w:val="0"/>
+        <w:spacing w:val="0"/>
+        <w:w w:val="106"/>
+        <w:sz w:val="28"/>
+        <w:szCs w:val="28"/>
+        <w:lang w:val="ru-RU" w:eastAsia="en-US" w:bidi="ar-SA"/>
+      </w:rPr>
+    </w:lvl>
+    <w:lvl w:ilvl="1" w:tplc="08B67326">
+      <w:start w:val="1"/>
+      <w:numFmt w:val="decimal"/>
+      <w:lvlText w:val="%2."/>
+      <w:lvlJc w:val="left"/>
+      <w:pPr>
+        <w:ind w:left="942" w:hanging="300"/>
+        <w:jc w:val="right"/>
+      </w:pPr>
+      <w:rPr>
+        <w:rFonts w:ascii="Times New Roman" w:eastAsia="Times New Roman" w:hAnsi="Times New Roman" w:cs="Times New Roman" w:hint="default"/>
+        <w:b w:val="0"/>
+        <w:bCs w:val="0"/>
+        <w:i w:val="0"/>
+        <w:iCs w:val="0"/>
+        <w:spacing w:val="-1"/>
+        <w:w w:val="101"/>
+        <w:sz w:val="24"/>
+        <w:szCs w:val="24"/>
+        <w:lang w:val="ru-RU" w:eastAsia="en-US" w:bidi="ar-SA"/>
+      </w:rPr>
+    </w:lvl>
+    <w:lvl w:ilvl="2" w:tplc="F7761AFE">
+      <w:numFmt w:val="bullet"/>
+      <w:lvlText w:val="•"/>
+      <w:lvlJc w:val="left"/>
+      <w:pPr>
+        <w:ind w:left="1458" w:hanging="237"/>
+      </w:pPr>
+      <w:rPr>
+        <w:rFonts w:ascii="Arial" w:eastAsia="Arial" w:hAnsi="Arial" w:cs="Arial" w:hint="default"/>
+        <w:b w:val="0"/>
+        <w:bCs w:val="0"/>
+        <w:i/>
+        <w:iCs/>
+        <w:spacing w:val="0"/>
+        <w:w w:val="142"/>
+        <w:sz w:val="24"/>
+        <w:szCs w:val="24"/>
+        <w:lang w:val="ru-RU" w:eastAsia="en-US" w:bidi="ar-SA"/>
+      </w:rPr>
+    </w:lvl>
+    <w:lvl w:ilvl="3" w:tplc="C40691B4">
+      <w:numFmt w:val="bullet"/>
+      <w:lvlText w:val="•"/>
+      <w:lvlJc w:val="left"/>
+      <w:pPr>
+        <w:ind w:left="2376" w:hanging="237"/>
+      </w:pPr>
+      <w:rPr>
+        <w:rFonts w:hint="default"/>
+        <w:lang w:val="ru-RU" w:eastAsia="en-US" w:bidi="ar-SA"/>
+      </w:rPr>
+    </w:lvl>
+    <w:lvl w:ilvl="4" w:tplc="2400685C">
+      <w:numFmt w:val="bullet"/>
+      <w:lvlText w:val="•"/>
+      <w:lvlJc w:val="left"/>
+      <w:pPr>
+        <w:ind w:left="3292" w:hanging="237"/>
+      </w:pPr>
+      <w:rPr>
+        <w:rFonts w:hint="default"/>
+        <w:lang w:val="ru-RU" w:eastAsia="en-US" w:bidi="ar-SA"/>
+      </w:rPr>
+    </w:lvl>
+    <w:lvl w:ilvl="5" w:tplc="0C56BB26">
+      <w:numFmt w:val="bullet"/>
+      <w:lvlText w:val="•"/>
+      <w:lvlJc w:val="left"/>
+      <w:pPr>
+        <w:ind w:left="4208" w:hanging="237"/>
+      </w:pPr>
+      <w:rPr>
+        <w:rFonts w:hint="default"/>
+        <w:lang w:val="ru-RU" w:eastAsia="en-US" w:bidi="ar-SA"/>
+      </w:rPr>
+    </w:lvl>
+    <w:lvl w:ilvl="6" w:tplc="34F06602">
+      <w:numFmt w:val="bullet"/>
+      <w:lvlText w:val="•"/>
+      <w:lvlJc w:val="left"/>
+      <w:pPr>
+        <w:ind w:left="5124" w:hanging="237"/>
+      </w:pPr>
+      <w:rPr>
+        <w:rFonts w:hint="default"/>
+        <w:lang w:val="ru-RU" w:eastAsia="en-US" w:bidi="ar-SA"/>
+      </w:rPr>
+    </w:lvl>
+    <w:lvl w:ilvl="7" w:tplc="E750727A">
+      <w:numFmt w:val="bullet"/>
+      <w:lvlText w:val="•"/>
+      <w:lvlJc w:val="left"/>
+      <w:pPr>
+        <w:ind w:left="6040" w:hanging="237"/>
+      </w:pPr>
+      <w:rPr>
+        <w:rFonts w:hint="default"/>
+        <w:lang w:val="ru-RU" w:eastAsia="en-US" w:bidi="ar-SA"/>
+      </w:rPr>
+    </w:lvl>
+    <w:lvl w:ilvl="8" w:tplc="4454A55A">
+      <w:numFmt w:val="bullet"/>
+      <w:lvlText w:val="•"/>
+      <w:lvlJc w:val="left"/>
+      <w:pPr>
+        <w:ind w:left="6956" w:hanging="237"/>
+      </w:pPr>
+      <w:rPr>
+        <w:rFonts w:hint="default"/>
+        <w:lang w:val="ru-RU" w:eastAsia="en-US" w:bidi="ar-SA"/>
+      </w:rPr>
+    </w:lvl>
+  </w:abstractNum>
+  <w:abstractNum w:abstractNumId="3" w15:restartNumberingAfterBreak="0">
     <w:nsid w:val="374A3FF8"/>
     <w:multiLevelType w:val="multilevel"/>
     <w:tmpl w:val="19BC988C"/>
@@ -1733,7 +3915,7 @@
       </w:pPr>
     </w:lvl>
   </w:abstractNum>
-  <w:abstractNum w:abstractNumId="3" w15:restartNumberingAfterBreak="0">
+  <w:abstractNum w:abstractNumId="4" w15:restartNumberingAfterBreak="0">
     <w:nsid w:val="4F8A2509"/>
     <w:multiLevelType w:val="hybridMultilevel"/>
     <w:tmpl w:val="D14CC730"/>
@@ -1822,7 +4004,96 @@
       </w:pPr>
     </w:lvl>
   </w:abstractNum>
-  <w:abstractNum w:abstractNumId="4" w15:restartNumberingAfterBreak="0">
+  <w:abstractNum w:abstractNumId="5" w15:restartNumberingAfterBreak="0">
+    <w:nsid w:val="55904D91"/>
+    <w:multiLevelType w:val="hybridMultilevel"/>
+    <w:tmpl w:val="B8482AA6"/>
+    <w:lvl w:ilvl="0" w:tplc="45AAFFFA">
+      <w:start w:val="1"/>
+      <w:numFmt w:val="decimal"/>
+      <w:lvlText w:val="%1."/>
+      <w:lvlJc w:val="left"/>
+      <w:pPr>
+        <w:ind w:left="1068" w:hanging="360"/>
+      </w:pPr>
+      <w:rPr>
+        <w:rFonts w:hint="default"/>
+      </w:rPr>
+    </w:lvl>
+    <w:lvl w:ilvl="1" w:tplc="04190019" w:tentative="1">
+      <w:start w:val="1"/>
+      <w:numFmt w:val="lowerLetter"/>
+      <w:lvlText w:val="%2."/>
+      <w:lvlJc w:val="left"/>
+      <w:pPr>
+        <w:ind w:left="1788" w:hanging="360"/>
+      </w:pPr>
+    </w:lvl>
+    <w:lvl w:ilvl="2" w:tplc="0419001B" w:tentative="1">
+      <w:start w:val="1"/>
+      <w:numFmt w:val="lowerRoman"/>
+      <w:lvlText w:val="%3."/>
+      <w:lvlJc w:val="right"/>
+      <w:pPr>
+        <w:ind w:left="2508" w:hanging="180"/>
+      </w:pPr>
+    </w:lvl>
+    <w:lvl w:ilvl="3" w:tplc="0419000F" w:tentative="1">
+      <w:start w:val="1"/>
+      <w:numFmt w:val="decimal"/>
+      <w:lvlText w:val="%4."/>
+      <w:lvlJc w:val="left"/>
+      <w:pPr>
+        <w:ind w:left="3228" w:hanging="360"/>
+      </w:pPr>
+    </w:lvl>
+    <w:lvl w:ilvl="4" w:tplc="04190019" w:tentative="1">
+      <w:start w:val="1"/>
+      <w:numFmt w:val="lowerLetter"/>
+      <w:lvlText w:val="%5."/>
+      <w:lvlJc w:val="left"/>
+      <w:pPr>
+        <w:ind w:left="3948" w:hanging="360"/>
+      </w:pPr>
+    </w:lvl>
+    <w:lvl w:ilvl="5" w:tplc="0419001B" w:tentative="1">
+      <w:start w:val="1"/>
+      <w:numFmt w:val="lowerRoman"/>
+      <w:lvlText w:val="%6."/>
+      <w:lvlJc w:val="right"/>
+      <w:pPr>
+        <w:ind w:left="4668" w:hanging="180"/>
+      </w:pPr>
+    </w:lvl>
+    <w:lvl w:ilvl="6" w:tplc="0419000F" w:tentative="1">
+      <w:start w:val="1"/>
+      <w:numFmt w:val="decimal"/>
+      <w:lvlText w:val="%7."/>
+      <w:lvlJc w:val="left"/>
+      <w:pPr>
+        <w:ind w:left="5388" w:hanging="360"/>
+      </w:pPr>
+    </w:lvl>
+    <w:lvl w:ilvl="7" w:tplc="04190019" w:tentative="1">
+      <w:start w:val="1"/>
+      <w:numFmt w:val="lowerLetter"/>
+      <w:lvlText w:val="%8."/>
+      <w:lvlJc w:val="left"/>
+      <w:pPr>
+        <w:ind w:left="6108" w:hanging="360"/>
+      </w:pPr>
+    </w:lvl>
+    <w:lvl w:ilvl="8" w:tplc="0419001B" w:tentative="1">
+      <w:start w:val="1"/>
+      <w:numFmt w:val="lowerRoman"/>
+      <w:lvlText w:val="%9."/>
+      <w:lvlJc w:val="right"/>
+      <w:pPr>
+        <w:ind w:left="6828" w:hanging="180"/>
+      </w:pPr>
+    </w:lvl>
+  </w:abstractNum>
+  <w:abstractNum w:abstractNumId="6" w15:restartNumberingAfterBreak="0">
     <w:nsid w:val="56124462"/>
     <w:multiLevelType w:val="multilevel"/>
     <w:tmpl w:val="55B8D088"/>
@@ -1932,6 +4203,184 @@
           <w:tab w:val="num" w:pos="6480"/>
         </w:tabs>
         <w:ind w:left="6480" w:hanging="720"/>
+      </w:pPr>
+    </w:lvl>
+  </w:abstractNum>
+  <w:abstractNum w:abstractNumId="7" w15:restartNumberingAfterBreak="0">
+    <w:nsid w:val="586D135C"/>
+    <w:multiLevelType w:val="hybridMultilevel"/>
+    <w:tmpl w:val="9378E34C"/>
+    <w:lvl w:ilvl="0" w:tplc="FFFFFFFF">
+      <w:start w:val="1"/>
+      <w:numFmt w:val="decimal"/>
+      <w:lvlText w:val="%1)"/>
+      <w:lvlJc w:val="left"/>
+      <w:pPr>
+        <w:ind w:left="1068" w:hanging="360"/>
+      </w:pPr>
+      <w:rPr>
+        <w:rFonts w:hint="default"/>
+      </w:rPr>
+    </w:lvl>
+    <w:lvl w:ilvl="1" w:tplc="FFFFFFFF" w:tentative="1">
+      <w:start w:val="1"/>
+      <w:numFmt w:val="lowerLetter"/>
+      <w:lvlText w:val="%2."/>
+      <w:lvlJc w:val="left"/>
+      <w:pPr>
+        <w:ind w:left="1788" w:hanging="360"/>
+      </w:pPr>
+    </w:lvl>
+    <w:lvl w:ilvl="2" w:tplc="FFFFFFFF" w:tentative="1">
+      <w:start w:val="1"/>
+      <w:numFmt w:val="lowerRoman"/>
+      <w:lvlText w:val="%3."/>
+      <w:lvlJc w:val="right"/>
+      <w:pPr>
+        <w:ind w:left="2508" w:hanging="180"/>
+      </w:pPr>
+    </w:lvl>
+    <w:lvl w:ilvl="3" w:tplc="FFFFFFFF" w:tentative="1">
+      <w:start w:val="1"/>
+      <w:numFmt w:val="decimal"/>
+      <w:lvlText w:val="%4."/>
+      <w:lvlJc w:val="left"/>
+      <w:pPr>
+        <w:ind w:left="3228" w:hanging="360"/>
+      </w:pPr>
+    </w:lvl>
+    <w:lvl w:ilvl="4" w:tplc="FFFFFFFF" w:tentative="1">
+      <w:start w:val="1"/>
+      <w:numFmt w:val="lowerLetter"/>
+      <w:lvlText w:val="%5."/>
+      <w:lvlJc w:val="left"/>
+      <w:pPr>
+        <w:ind w:left="3948" w:hanging="360"/>
+      </w:pPr>
+    </w:lvl>
+    <w:lvl w:ilvl="5" w:tplc="FFFFFFFF" w:tentative="1">
+      <w:start w:val="1"/>
+      <w:numFmt w:val="lowerRoman"/>
+      <w:lvlText w:val="%6."/>
+      <w:lvlJc w:val="right"/>
+      <w:pPr>
+        <w:ind w:left="4668" w:hanging="180"/>
+      </w:pPr>
+    </w:lvl>
+    <w:lvl w:ilvl="6" w:tplc="FFFFFFFF" w:tentative="1">
+      <w:start w:val="1"/>
+      <w:numFmt w:val="decimal"/>
+      <w:lvlText w:val="%7."/>
+      <w:lvlJc w:val="left"/>
+      <w:pPr>
+        <w:ind w:left="5388" w:hanging="360"/>
+      </w:pPr>
+    </w:lvl>
+    <w:lvl w:ilvl="7" w:tplc="FFFFFFFF" w:tentative="1">
+      <w:start w:val="1"/>
+      <w:numFmt w:val="lowerLetter"/>
+      <w:lvlText w:val="%8."/>
+      <w:lvlJc w:val="left"/>
+      <w:pPr>
+        <w:ind w:left="6108" w:hanging="360"/>
+      </w:pPr>
+    </w:lvl>
+    <w:lvl w:ilvl="8" w:tplc="FFFFFFFF" w:tentative="1">
+      <w:start w:val="1"/>
+      <w:numFmt w:val="lowerRoman"/>
+      <w:lvlText w:val="%9."/>
+      <w:lvlJc w:val="right"/>
+      <w:pPr>
+        <w:ind w:left="6828" w:hanging="180"/>
+      </w:pPr>
+    </w:lvl>
+  </w:abstractNum>
+  <w:abstractNum w:abstractNumId="8" w15:restartNumberingAfterBreak="0">
+    <w:nsid w:val="612811CC"/>
+    <w:multiLevelType w:val="hybridMultilevel"/>
+    <w:tmpl w:val="9378E34C"/>
+    <w:lvl w:ilvl="0" w:tplc="F782D59E">
+      <w:start w:val="1"/>
+      <w:numFmt w:val="decimal"/>
+      <w:lvlText w:val="%1)"/>
+      <w:lvlJc w:val="left"/>
+      <w:pPr>
+        <w:ind w:left="1068" w:hanging="360"/>
+      </w:pPr>
+      <w:rPr>
+        <w:rFonts w:hint="default"/>
+      </w:rPr>
+    </w:lvl>
+    <w:lvl w:ilvl="1" w:tplc="04190019" w:tentative="1">
+      <w:start w:val="1"/>
+      <w:numFmt w:val="lowerLetter"/>
+      <w:lvlText w:val="%2."/>
+      <w:lvlJc w:val="left"/>
+      <w:pPr>
+        <w:ind w:left="1788" w:hanging="360"/>
+      </w:pPr>
+    </w:lvl>
+    <w:lvl w:ilvl="2" w:tplc="0419001B" w:tentative="1">
+      <w:start w:val="1"/>
+      <w:numFmt w:val="lowerRoman"/>
+      <w:lvlText w:val="%3."/>
+      <w:lvlJc w:val="right"/>
+      <w:pPr>
+        <w:ind w:left="2508" w:hanging="180"/>
+      </w:pPr>
+    </w:lvl>
+    <w:lvl w:ilvl="3" w:tplc="0419000F" w:tentative="1">
+      <w:start w:val="1"/>
+      <w:numFmt w:val="decimal"/>
+      <w:lvlText w:val="%4."/>
+      <w:lvlJc w:val="left"/>
+      <w:pPr>
+        <w:ind w:left="3228" w:hanging="360"/>
+      </w:pPr>
+    </w:lvl>
+    <w:lvl w:ilvl="4" w:tplc="04190019" w:tentative="1">
+      <w:start w:val="1"/>
+      <w:numFmt w:val="lowerLetter"/>
+      <w:lvlText w:val="%5."/>
+      <w:lvlJc w:val="left"/>
+      <w:pPr>
+        <w:ind w:left="3948" w:hanging="360"/>
+      </w:pPr>
+    </w:lvl>
+    <w:lvl w:ilvl="5" w:tplc="0419001B" w:tentative="1">
+      <w:start w:val="1"/>
+      <w:numFmt w:val="lowerRoman"/>
+      <w:lvlText w:val="%6."/>
+      <w:lvlJc w:val="right"/>
+      <w:pPr>
+        <w:ind w:left="4668" w:hanging="180"/>
+      </w:pPr>
+    </w:lvl>
+    <w:lvl w:ilvl="6" w:tplc="0419000F" w:tentative="1">
+      <w:start w:val="1"/>
+      <w:numFmt w:val="decimal"/>
+      <w:lvlText w:val="%7."/>
+      <w:lvlJc w:val="left"/>
+      <w:pPr>
+        <w:ind w:left="5388" w:hanging="360"/>
+      </w:pPr>
+    </w:lvl>
+    <w:lvl w:ilvl="7" w:tplc="04190019" w:tentative="1">
+      <w:start w:val="1"/>
+      <w:numFmt w:val="lowerLetter"/>
+      <w:lvlText w:val="%8."/>
+      <w:lvlJc w:val="left"/>
+      <w:pPr>
+        <w:ind w:left="6108" w:hanging="360"/>
+      </w:pPr>
+    </w:lvl>
+    <w:lvl w:ilvl="8" w:tplc="0419001B" w:tentative="1">
+      <w:start w:val="1"/>
+      <w:numFmt w:val="lowerRoman"/>
+      <w:lvlText w:val="%9."/>
+      <w:lvlJc w:val="right"/>
+      <w:pPr>
+        <w:ind w:left="6828" w:hanging="180"/>
       </w:pPr>
     </w:lvl>
   </w:abstractNum>
@@ -1948,10 +4397,10 @@
     <w:abstractNumId w:val="0"/>
   </w:num>
   <w:num w:numId="5" w16cid:durableId="914321539">
-    <w:abstractNumId w:val="4"/>
+    <w:abstractNumId w:val="6"/>
   </w:num>
   <w:num w:numId="6" w16cid:durableId="628442224">
-    <w:abstractNumId w:val="4"/>
+    <w:abstractNumId w:val="6"/>
     <w:lvlOverride w:ilvl="0">
       <w:startOverride w:val="1"/>
     </w:lvlOverride>
@@ -1981,10 +4430,22 @@
     </w:lvlOverride>
   </w:num>
   <w:num w:numId="7" w16cid:durableId="1739012835">
+    <w:abstractNumId w:val="3"/>
+  </w:num>
+  <w:num w:numId="8" w16cid:durableId="1668048353">
+    <w:abstractNumId w:val="4"/>
+  </w:num>
+  <w:num w:numId="9" w16cid:durableId="2028603328">
+    <w:abstractNumId w:val="8"/>
+  </w:num>
+  <w:num w:numId="10" w16cid:durableId="842626129">
     <w:abstractNumId w:val="2"/>
   </w:num>
-  <w:num w:numId="8" w16cid:durableId="1668048353">
-    <w:abstractNumId w:val="3"/>
+  <w:num w:numId="11" w16cid:durableId="1535650905">
+    <w:abstractNumId w:val="7"/>
+  </w:num>
+  <w:num w:numId="12" w16cid:durableId="1456825284">
+    <w:abstractNumId w:val="5"/>
   </w:num>
 </w:numbering>
 </file>
@@ -2387,7 +4848,7 @@
   <w:style w:type="paragraph" w:default="1" w:styleId="a">
     <w:name w:val="Normal"/>
     <w:qFormat/>
-    <w:rsid w:val="00E774A0"/>
+    <w:rsid w:val="00AA402E"/>
     <w:pPr>
       <w:spacing w:after="0" w:line="240" w:lineRule="auto"/>
     </w:pPr>
@@ -2442,10 +4903,9 @@
       <w:outlineLvl w:val="2"/>
     </w:pPr>
     <w:rPr>
-      <w:rFonts w:ascii="Times New Roman" w:eastAsia="Times New Roman" w:hAnsi="Times New Roman"/>
+      <w:rFonts w:eastAsia="Times New Roman"/>
       <w:b/>
       <w:bCs/>
-      <w:sz w:val="28"/>
       <w:szCs w:val="27"/>
     </w:rPr>
   </w:style>
@@ -2491,8 +4951,7 @@
       <w:jc w:val="both"/>
     </w:pPr>
     <w:rPr>
-      <w:rFonts w:ascii="Times New Roman" w:eastAsia="Calibri" w:hAnsi="Times New Roman" w:cs="Calibri"/>
-      <w:sz w:val="28"/>
+      <w:rFonts w:eastAsia="Calibri" w:cs="Calibri"/>
       <w:lang w:eastAsia="ru-RU"/>
     </w:rPr>
   </w:style>
@@ -2511,8 +4970,7 @@
       <w:jc w:val="both"/>
     </w:pPr>
     <w:rPr>
-      <w:rFonts w:ascii="Times New Roman" w:eastAsia="Calibri" w:hAnsi="Times New Roman" w:cs="Calibri"/>
-      <w:sz w:val="28"/>
+      <w:rFonts w:eastAsia="Calibri" w:cs="Calibri"/>
       <w:lang w:eastAsia="ru-RU"/>
     </w:rPr>
   </w:style>
@@ -2526,12 +4984,11 @@
     <w:qFormat/>
     <w:rsid w:val="000A19E5"/>
     <w:pPr>
-      <w:spacing w:after="100" w:line="259" w:lineRule="auto"/>
+      <w:spacing w:after="100"/>
       <w:ind w:left="440"/>
     </w:pPr>
     <w:rPr>
-      <w:rFonts w:ascii="Times New Roman" w:eastAsiaTheme="minorEastAsia" w:hAnsi="Times New Roman"/>
-      <w:sz w:val="28"/>
+      <w:rFonts w:eastAsiaTheme="minorEastAsia"/>
       <w:lang w:eastAsia="ru-RU"/>
     </w:rPr>
   </w:style>
@@ -2575,6 +5032,29 @@
       <w:ind w:left="720"/>
       <w:contextualSpacing/>
     </w:pPr>
+  </w:style>
+  <w:style w:type="character" w:styleId="a4">
+    <w:name w:val="Hyperlink"/>
+    <w:basedOn w:val="a0"/>
+    <w:uiPriority w:val="99"/>
+    <w:unhideWhenUsed/>
+    <w:rsid w:val="00547C67"/>
+    <w:rPr>
+      <w:color w:val="0563C1" w:themeColor="hyperlink"/>
+      <w:u w:val="single"/>
+    </w:rPr>
+  </w:style>
+  <w:style w:type="character" w:styleId="a5">
+    <w:name w:val="Unresolved Mention"/>
+    <w:basedOn w:val="a0"/>
+    <w:uiPriority w:val="99"/>
+    <w:semiHidden/>
+    <w:unhideWhenUsed/>
+    <w:rsid w:val="00547C67"/>
+    <w:rPr>
+      <w:color w:val="605E5C"/>
+      <w:shd w:val="clear" w:color="auto" w:fill="E1DFDD"/>
+    </w:rPr>
   </w:style>
 </w:styles>
 </file>

</xml_diff>

<commit_message>
Alpha version ready commit
</commit_message>
<xml_diff>
--- a/Пояснительная записка Победоносцев.docx
+++ b/Пояснительная записка Победоносцев.docx
@@ -1462,25 +1462,7 @@
           <w:sz w:val="28"/>
           <w:szCs w:val="28"/>
         </w:rPr>
-        <w:t xml:space="preserve">Продемонстрировать возможности приложения на нескольких </w:t>
-      </w:r>
-      <w:proofErr w:type="spellStart"/>
-      <w:r>
-        <w:rPr>
-          <w:rFonts w:ascii="Times New Roman" w:hAnsi="Times New Roman" w:cs="Times New Roman"/>
-          <w:sz w:val="28"/>
-          <w:szCs w:val="28"/>
-        </w:rPr>
-        <w:t>неодносложных</w:t>
-      </w:r>
-      <w:proofErr w:type="spellEnd"/>
-      <w:r>
-        <w:rPr>
-          <w:rFonts w:ascii="Times New Roman" w:hAnsi="Times New Roman" w:cs="Times New Roman"/>
-          <w:sz w:val="28"/>
-          <w:szCs w:val="28"/>
-        </w:rPr>
-        <w:t xml:space="preserve"> примерах;</w:t>
+        <w:t>Продемонстрировать возможности приложения на нескольких неодносложных примерах;</w:t>
       </w:r>
     </w:p>
     <w:p>
@@ -1655,25 +1637,7 @@
           <w:sz w:val="28"/>
           <w:szCs w:val="28"/>
         </w:rPr>
-        <w:t xml:space="preserve">рафическая библиотека – </w:t>
-      </w:r>
-      <w:proofErr w:type="spellStart"/>
-      <w:r>
-        <w:rPr>
-          <w:rFonts w:ascii="Times New Roman" w:hAnsi="Times New Roman" w:cs="Times New Roman"/>
-          <w:sz w:val="28"/>
-          <w:szCs w:val="28"/>
-        </w:rPr>
-        <w:t>JavaFX</w:t>
-      </w:r>
-      <w:proofErr w:type="spellEnd"/>
-      <w:r>
-        <w:rPr>
-          <w:rFonts w:ascii="Times New Roman" w:hAnsi="Times New Roman" w:cs="Times New Roman"/>
-          <w:sz w:val="28"/>
-          <w:szCs w:val="28"/>
-        </w:rPr>
-        <w:t>.</w:t>
+        <w:t>рафическая библиотека – JavaFX.</w:t>
       </w:r>
     </w:p>
     <w:p>
@@ -1736,25 +1700,7 @@
           <w:sz w:val="28"/>
           <w:szCs w:val="28"/>
         </w:rPr>
-        <w:t>Структура кода программы должна строго соответствовать шаблону проектирования MVC (Model-View-</w:t>
-      </w:r>
-      <w:proofErr w:type="spellStart"/>
-      <w:r>
-        <w:rPr>
-          <w:rFonts w:ascii="Times New Roman" w:hAnsi="Times New Roman" w:cs="Times New Roman"/>
-          <w:sz w:val="28"/>
-          <w:szCs w:val="28"/>
-        </w:rPr>
-        <w:t>Controller</w:t>
-      </w:r>
-      <w:proofErr w:type="spellEnd"/>
-      <w:r>
-        <w:rPr>
-          <w:rFonts w:ascii="Times New Roman" w:hAnsi="Times New Roman" w:cs="Times New Roman"/>
-          <w:sz w:val="28"/>
-          <w:szCs w:val="28"/>
-        </w:rPr>
-        <w:t>)</w:t>
+        <w:t>Структура кода программы должна строго соответствовать шаблону проектирования MVC (Model-View-Controller)</w:t>
       </w:r>
       <w:r>
         <w:rPr>
@@ -1910,61 +1856,7 @@
           <w:sz w:val="28"/>
           <w:szCs w:val="28"/>
         </w:rPr>
-        <w:t>Для пользователей с различными привилегиями должен быть реализован соответствующий функционал в концепции CRUD (</w:t>
-      </w:r>
-      <w:proofErr w:type="spellStart"/>
-      <w:r>
-        <w:rPr>
-          <w:rFonts w:ascii="Times New Roman" w:hAnsi="Times New Roman" w:cs="Times New Roman"/>
-          <w:sz w:val="28"/>
-          <w:szCs w:val="28"/>
-        </w:rPr>
-        <w:t>Create</w:t>
-      </w:r>
-      <w:proofErr w:type="spellEnd"/>
-      <w:r>
-        <w:rPr>
-          <w:rFonts w:ascii="Times New Roman" w:hAnsi="Times New Roman" w:cs="Times New Roman"/>
-          <w:sz w:val="28"/>
-          <w:szCs w:val="28"/>
-        </w:rPr>
-        <w:t>-</w:t>
-      </w:r>
-      <w:proofErr w:type="spellStart"/>
-      <w:r>
-        <w:rPr>
-          <w:rFonts w:ascii="Times New Roman" w:hAnsi="Times New Roman" w:cs="Times New Roman"/>
-          <w:sz w:val="28"/>
-          <w:szCs w:val="28"/>
-        </w:rPr>
-        <w:t>Read</w:t>
-      </w:r>
-      <w:proofErr w:type="spellEnd"/>
-      <w:r>
-        <w:rPr>
-          <w:rFonts w:ascii="Times New Roman" w:hAnsi="Times New Roman" w:cs="Times New Roman"/>
-          <w:sz w:val="28"/>
-          <w:szCs w:val="28"/>
-        </w:rPr>
-        <w:t>-Update-</w:t>
-      </w:r>
-      <w:proofErr w:type="spellStart"/>
-      <w:r>
-        <w:rPr>
-          <w:rFonts w:ascii="Times New Roman" w:hAnsi="Times New Roman" w:cs="Times New Roman"/>
-          <w:sz w:val="28"/>
-          <w:szCs w:val="28"/>
-        </w:rPr>
-        <w:t>Delete</w:t>
-      </w:r>
-      <w:proofErr w:type="spellEnd"/>
-      <w:r>
-        <w:rPr>
-          <w:rFonts w:ascii="Times New Roman" w:hAnsi="Times New Roman" w:cs="Times New Roman"/>
-          <w:sz w:val="28"/>
-          <w:szCs w:val="28"/>
-        </w:rPr>
-        <w:t>), доступный через графический интерфейс пользователя</w:t>
+        <w:t>Для пользователей с различными привилегиями должен быть реализован соответствующий функционал в концепции CRUD (Create-Read-Update-Delete), доступный через графический интерфейс пользователя</w:t>
       </w:r>
       <w:r>
         <w:rPr>
@@ -2042,18 +1934,8 @@
           <w:sz w:val="28"/>
           <w:szCs w:val="28"/>
         </w:rPr>
-        <w:t xml:space="preserve"> в объект специально разработанного класса согласно шаблону </w:t>
-      </w:r>
-      <w:proofErr w:type="spellStart"/>
-      <w:r>
-        <w:rPr>
-          <w:rFonts w:ascii="Times New Roman" w:hAnsi="Times New Roman" w:cs="Times New Roman"/>
-          <w:sz w:val="28"/>
-          <w:szCs w:val="28"/>
-        </w:rPr>
-        <w:t>Singleton</w:t>
-      </w:r>
-      <w:proofErr w:type="spellEnd"/>
+        <w:t xml:space="preserve"> в объект специально разработанного класса согласно шаблону Singleton</w:t>
+      </w:r>
       <w:r>
         <w:rPr>
           <w:rFonts w:ascii="Times New Roman" w:hAnsi="Times New Roman" w:cs="Times New Roman"/>

</xml_diff>